<commit_message>
ajout des ::before et ::after cours css et création cours JS
</commit_message>
<xml_diff>
--- a/Le css.docx
+++ b/Le css.docx
@@ -10236,1602 +10236,2452 @@
           <w:i/>
         </w:rPr>
       </w:pPr>
+    </w:p>
+    <w:p>
+      <w:pPr>
+        <w:pStyle w:val="Ecritureclassique"/>
+        <w:rPr>
+          <w:b/>
+          <w:i/>
+        </w:rPr>
+      </w:pPr>
+    </w:p>
+    <w:p>
+      <w:pPr>
+        <w:pStyle w:val="Ecritureclassique"/>
+        <w:rPr>
+          <w:b/>
+          <w:i/>
+        </w:rPr>
+      </w:pPr>
+      <w:r>
+        <w:rPr>
+          <w:b/>
+          <w:i/>
+        </w:rPr>
+        <w:lastRenderedPageBreak/>
+        <w:t>On peut définir une direction aux div qui seront soumises au flex :</w:t>
+      </w:r>
+    </w:p>
+    <w:p>
+      <w:pPr>
+        <w:pStyle w:val="Ecritureclassique"/>
+        <w:rPr>
+          <w:b/>
+          <w:i/>
+        </w:rPr>
+      </w:pPr>
+      <w:r>
+        <w:rPr>
+          <w:b/>
+          <w:i/>
+        </w:rPr>
+        <w:t>Flex-direction :</w:t>
+      </w:r>
+    </w:p>
+    <w:p>
+      <w:pPr>
+        <w:pStyle w:val="Ecritureclassique"/>
+      </w:pPr>
+      <w:r>
+        <w:rPr>
+          <w:b/>
+          <w:i/>
+        </w:rPr>
+        <w:t xml:space="preserve">Row </w:t>
+      </w:r>
+      <w:r>
+        <w:t>dira que les flex sont en lignes</w:t>
+      </w:r>
+    </w:p>
+    <w:p>
+      <w:pPr>
+        <w:pStyle w:val="Ecritureclassique"/>
+      </w:pPr>
+      <w:r>
+        <w:rPr>
+          <w:b/>
+          <w:i/>
+        </w:rPr>
+        <w:t>Row-reverse</w:t>
+      </w:r>
+      <w:r>
+        <w:t xml:space="preserve"> les mettra en lignes inversées</w:t>
+      </w:r>
+    </w:p>
+    <w:p>
+      <w:pPr>
+        <w:pStyle w:val="Ecritureclassique"/>
+      </w:pPr>
+      <w:r>
+        <w:rPr>
+          <w:b/>
+          <w:i/>
+        </w:rPr>
+        <w:t>Column</w:t>
+      </w:r>
+      <w:r>
+        <w:t xml:space="preserve"> les mettra en colonnes</w:t>
+      </w:r>
+    </w:p>
+    <w:p>
+      <w:pPr>
+        <w:pStyle w:val="Ecritureclassique"/>
+      </w:pPr>
+      <w:r>
+        <w:rPr>
+          <w:b/>
+          <w:i/>
+        </w:rPr>
+        <w:t>Column-reverse</w:t>
+      </w:r>
+      <w:r>
+        <w:t xml:space="preserve"> les mettra en colonnes inversées :</w:t>
+      </w:r>
+    </w:p>
+    <w:p>
+      <w:pPr>
+        <w:shd w:val="clear" w:color="auto" w:fill="1E1E1E"/>
+        <w:spacing w:after="0" w:line="285" w:lineRule="atLeast"/>
+        <w:rPr>
+          <w:rFonts w:ascii="Consolas" w:eastAsia="Times New Roman" w:hAnsi="Consolas" w:cs="Times New Roman"/>
+          <w:color w:val="D4D4D4"/>
+          <w:sz w:val="21"/>
+          <w:szCs w:val="21"/>
+          <w:lang w:eastAsia="fr-FR"/>
+        </w:rPr>
+      </w:pPr>
+      <w:r>
+        <w:rPr>
+          <w:rFonts w:ascii="Consolas" w:eastAsia="Times New Roman" w:hAnsi="Consolas" w:cs="Times New Roman"/>
+          <w:color w:val="9CDCFE"/>
+          <w:sz w:val="21"/>
+          <w:szCs w:val="21"/>
+          <w:lang w:eastAsia="fr-FR"/>
+        </w:rPr>
+        <w:t>display</w:t>
+      </w:r>
+      <w:r>
+        <w:rPr>
+          <w:rFonts w:ascii="Consolas" w:eastAsia="Times New Roman" w:hAnsi="Consolas" w:cs="Times New Roman"/>
+          <w:color w:val="D4D4D4"/>
+          <w:sz w:val="21"/>
+          <w:szCs w:val="21"/>
+          <w:lang w:eastAsia="fr-FR"/>
+        </w:rPr>
+        <w:t>:</w:t>
+      </w:r>
+      <w:r>
+        <w:rPr>
+          <w:rFonts w:ascii="Consolas" w:eastAsia="Times New Roman" w:hAnsi="Consolas" w:cs="Times New Roman"/>
+          <w:color w:val="CE9178"/>
+          <w:sz w:val="21"/>
+          <w:szCs w:val="21"/>
+          <w:lang w:eastAsia="fr-FR"/>
+        </w:rPr>
+        <w:t>flex</w:t>
+      </w:r>
+      <w:r>
+        <w:rPr>
+          <w:rFonts w:ascii="Consolas" w:eastAsia="Times New Roman" w:hAnsi="Consolas" w:cs="Times New Roman"/>
+          <w:color w:val="D4D4D4"/>
+          <w:sz w:val="21"/>
+          <w:szCs w:val="21"/>
+          <w:lang w:eastAsia="fr-FR"/>
+        </w:rPr>
+        <w:t>;</w:t>
+      </w:r>
+    </w:p>
+    <w:p>
+      <w:pPr>
+        <w:shd w:val="clear" w:color="auto" w:fill="1E1E1E"/>
+        <w:spacing w:after="0" w:line="285" w:lineRule="atLeast"/>
+        <w:rPr>
+          <w:rFonts w:ascii="Consolas" w:eastAsia="Times New Roman" w:hAnsi="Consolas" w:cs="Times New Roman"/>
+          <w:color w:val="D4D4D4"/>
+          <w:sz w:val="21"/>
+          <w:szCs w:val="21"/>
+          <w:lang w:eastAsia="fr-FR"/>
+        </w:rPr>
+      </w:pPr>
+      <w:r>
+        <w:rPr>
+          <w:rFonts w:ascii="Consolas" w:eastAsia="Times New Roman" w:hAnsi="Consolas" w:cs="Times New Roman"/>
+          <w:color w:val="D4D4D4"/>
+          <w:sz w:val="21"/>
+          <w:szCs w:val="21"/>
+          <w:lang w:eastAsia="fr-FR"/>
+        </w:rPr>
+        <w:t xml:space="preserve">    </w:t>
+      </w:r>
+      <w:r>
+        <w:rPr>
+          <w:rFonts w:ascii="Consolas" w:eastAsia="Times New Roman" w:hAnsi="Consolas" w:cs="Times New Roman"/>
+          <w:color w:val="9CDCFE"/>
+          <w:sz w:val="21"/>
+          <w:szCs w:val="21"/>
+          <w:lang w:eastAsia="fr-FR"/>
+        </w:rPr>
+        <w:t>flex-direction</w:t>
+      </w:r>
+      <w:r>
+        <w:rPr>
+          <w:rFonts w:ascii="Consolas" w:eastAsia="Times New Roman" w:hAnsi="Consolas" w:cs="Times New Roman"/>
+          <w:color w:val="D4D4D4"/>
+          <w:sz w:val="21"/>
+          <w:szCs w:val="21"/>
+          <w:lang w:eastAsia="fr-FR"/>
+        </w:rPr>
+        <w:t>:</w:t>
+      </w:r>
+      <w:r>
+        <w:rPr>
+          <w:rFonts w:ascii="Consolas" w:eastAsia="Times New Roman" w:hAnsi="Consolas" w:cs="Times New Roman"/>
+          <w:color w:val="CE9178"/>
+          <w:sz w:val="21"/>
+          <w:szCs w:val="21"/>
+          <w:lang w:eastAsia="fr-FR"/>
+        </w:rPr>
+        <w:t>column-reverse</w:t>
+      </w:r>
+      <w:r>
+        <w:rPr>
+          <w:rFonts w:ascii="Consolas" w:eastAsia="Times New Roman" w:hAnsi="Consolas" w:cs="Times New Roman"/>
+          <w:color w:val="D4D4D4"/>
+          <w:sz w:val="21"/>
+          <w:szCs w:val="21"/>
+          <w:lang w:eastAsia="fr-FR"/>
+        </w:rPr>
+        <w:t>;</w:t>
+      </w:r>
+    </w:p>
+    <w:p>
+      <w:pPr>
+        <w:pStyle w:val="Ecritureclassique"/>
+      </w:pPr>
+    </w:p>
+    <w:p>
+      <w:pPr>
+        <w:pStyle w:val="Ecritureclassique"/>
+      </w:pPr>
+      <w:r>
+        <w:rPr>
+          <w:b/>
+          <w:i/>
+        </w:rPr>
+        <w:t>Flex :auto</w:t>
+      </w:r>
+      <w:r>
+        <w:t xml:space="preserve"> dans la div à déplacer rendra sa taille adaptable pour occuper tout l’espace restant.</w:t>
+      </w:r>
+      <w:r>
+        <w:t xml:space="preserve"> Ça peut être utile par exemple quand on développe un nav et qu’on veut que les li occupent tout l’espace de celui-ci.</w:t>
+      </w:r>
+    </w:p>
+    <w:p>
+      <w:pPr>
+        <w:pStyle w:val="Ecritureclassique"/>
+      </w:pPr>
+      <w:r>
+        <w:t xml:space="preserve">Le </w:t>
+      </w:r>
+      <w:r>
+        <w:rPr>
+          <w:b/>
+          <w:i/>
+        </w:rPr>
+        <w:t>flex-wrap :wrap</w:t>
+      </w:r>
+      <w:r>
+        <w:rPr>
+          <w:b/>
+          <w:i/>
+        </w:rPr>
+        <w:t> :</w:t>
+      </w:r>
+      <w:r>
+        <w:t xml:space="preserve"> adaptera les div à la taille de la div </w:t>
+      </w:r>
+      <w:r>
+        <w:t xml:space="preserve">parent </w:t>
+      </w:r>
+      <w:r>
+        <w:t>pour ne pas qu’elles sortent de celle-ci.</w:t>
+      </w:r>
+    </w:p>
+    <w:p>
+      <w:pPr>
+        <w:pStyle w:val="Ecritureclassique"/>
+      </w:pPr>
+      <w:r>
+        <w:t xml:space="preserve">La balise </w:t>
+      </w:r>
+      <w:r>
+        <w:rPr>
+          <w:b/>
+          <w:i/>
+        </w:rPr>
+        <w:t>flex-flow</w:t>
+      </w:r>
+      <w:r>
+        <w:t xml:space="preserve"> : combine les balises </w:t>
+      </w:r>
+      <w:r>
+        <w:rPr>
+          <w:b/>
+          <w:i/>
+        </w:rPr>
+        <w:t>flex-direction</w:t>
+      </w:r>
+      <w:r>
+        <w:t xml:space="preserve"> et </w:t>
+      </w:r>
+      <w:r>
+        <w:rPr>
+          <w:b/>
+          <w:i/>
+        </w:rPr>
+        <w:t>flex-wrap </w:t>
+      </w:r>
+      <w:r>
+        <w:t>:</w:t>
+      </w:r>
+    </w:p>
+    <w:p>
+      <w:pPr>
+        <w:shd w:val="clear" w:color="auto" w:fill="1E1E1E"/>
+        <w:spacing w:after="0" w:line="285" w:lineRule="atLeast"/>
+        <w:rPr>
+          <w:rFonts w:ascii="Consolas" w:eastAsia="Times New Roman" w:hAnsi="Consolas" w:cs="Times New Roman"/>
+          <w:color w:val="D4D4D4"/>
+          <w:sz w:val="21"/>
+          <w:szCs w:val="21"/>
+          <w:lang w:eastAsia="fr-FR"/>
+        </w:rPr>
+      </w:pPr>
+      <w:r>
+        <w:rPr>
+          <w:rFonts w:ascii="Consolas" w:eastAsia="Times New Roman" w:hAnsi="Consolas" w:cs="Times New Roman"/>
+          <w:color w:val="9CDCFE"/>
+          <w:sz w:val="21"/>
+          <w:szCs w:val="21"/>
+          <w:lang w:eastAsia="fr-FR"/>
+        </w:rPr>
+        <w:t>flex-flow</w:t>
+      </w:r>
+      <w:r>
+        <w:rPr>
+          <w:rFonts w:ascii="Consolas" w:eastAsia="Times New Roman" w:hAnsi="Consolas" w:cs="Times New Roman"/>
+          <w:color w:val="D4D4D4"/>
+          <w:sz w:val="21"/>
+          <w:szCs w:val="21"/>
+          <w:lang w:eastAsia="fr-FR"/>
+        </w:rPr>
+        <w:t xml:space="preserve">: </w:t>
+      </w:r>
+      <w:r>
+        <w:rPr>
+          <w:rFonts w:ascii="Consolas" w:eastAsia="Times New Roman" w:hAnsi="Consolas" w:cs="Times New Roman"/>
+          <w:color w:val="CE9178"/>
+          <w:sz w:val="21"/>
+          <w:szCs w:val="21"/>
+          <w:lang w:eastAsia="fr-FR"/>
+        </w:rPr>
+        <w:t>row-reverse</w:t>
+      </w:r>
+      <w:r>
+        <w:rPr>
+          <w:rFonts w:ascii="Consolas" w:eastAsia="Times New Roman" w:hAnsi="Consolas" w:cs="Times New Roman"/>
+          <w:color w:val="D4D4D4"/>
+          <w:sz w:val="21"/>
+          <w:szCs w:val="21"/>
+          <w:lang w:eastAsia="fr-FR"/>
+        </w:rPr>
+        <w:t xml:space="preserve"> </w:t>
+      </w:r>
+      <w:r>
+        <w:rPr>
+          <w:rFonts w:ascii="Consolas" w:eastAsia="Times New Roman" w:hAnsi="Consolas" w:cs="Times New Roman"/>
+          <w:color w:val="CE9178"/>
+          <w:sz w:val="21"/>
+          <w:szCs w:val="21"/>
+          <w:lang w:eastAsia="fr-FR"/>
+        </w:rPr>
+        <w:t>wrap</w:t>
+      </w:r>
+      <w:r>
+        <w:rPr>
+          <w:rFonts w:ascii="Consolas" w:eastAsia="Times New Roman" w:hAnsi="Consolas" w:cs="Times New Roman"/>
+          <w:color w:val="D4D4D4"/>
+          <w:sz w:val="21"/>
+          <w:szCs w:val="21"/>
+          <w:lang w:eastAsia="fr-FR"/>
+        </w:rPr>
+        <w:t>;</w:t>
+      </w:r>
+      <w:r>
+        <w:rPr>
+          <w:rFonts w:ascii="Consolas" w:eastAsia="Times New Roman" w:hAnsi="Consolas" w:cs="Times New Roman"/>
+          <w:color w:val="D4D4D4"/>
+          <w:sz w:val="21"/>
+          <w:szCs w:val="21"/>
+          <w:lang w:eastAsia="fr-FR"/>
+        </w:rPr>
+        <w:t xml:space="preserve"> Permet de gagner en lignes de code.</w:t>
+      </w:r>
+    </w:p>
+    <w:p>
+      <w:pPr>
+        <w:pStyle w:val="Ecritureclassique"/>
+      </w:pPr>
+    </w:p>
+    <w:p>
+      <w:pPr>
+        <w:pStyle w:val="Ecritureclassique"/>
+      </w:pPr>
+      <w:r>
+        <w:t>Dans les div éléments, on peut les organiser dans l’ordre qu’on veut en mettant order :chiffre dans leur classe :</w:t>
+      </w:r>
+    </w:p>
+    <w:p>
+      <w:pPr>
+        <w:shd w:val="clear" w:color="auto" w:fill="1E1E1E"/>
+        <w:spacing w:after="0" w:line="285" w:lineRule="atLeast"/>
+        <w:rPr>
+          <w:rFonts w:ascii="Consolas" w:eastAsia="Times New Roman" w:hAnsi="Consolas" w:cs="Times New Roman"/>
+          <w:color w:val="D4D4D4"/>
+          <w:sz w:val="21"/>
+          <w:szCs w:val="21"/>
+          <w:lang w:eastAsia="fr-FR"/>
+        </w:rPr>
+      </w:pPr>
+      <w:r>
+        <w:rPr>
+          <w:rFonts w:ascii="Consolas" w:eastAsia="Times New Roman" w:hAnsi="Consolas" w:cs="Times New Roman"/>
+          <w:color w:val="D7BA7D"/>
+          <w:sz w:val="21"/>
+          <w:szCs w:val="21"/>
+          <w:lang w:eastAsia="fr-FR"/>
+        </w:rPr>
+        <w:t>.div1</w:t>
+      </w:r>
+      <w:r>
+        <w:rPr>
+          <w:rFonts w:ascii="Consolas" w:eastAsia="Times New Roman" w:hAnsi="Consolas" w:cs="Times New Roman"/>
+          <w:color w:val="D4D4D4"/>
+          <w:sz w:val="21"/>
+          <w:szCs w:val="21"/>
+          <w:lang w:eastAsia="fr-FR"/>
+        </w:rPr>
+        <w:t>{</w:t>
+      </w:r>
+    </w:p>
+    <w:p>
+      <w:pPr>
+        <w:shd w:val="clear" w:color="auto" w:fill="1E1E1E"/>
+        <w:spacing w:after="0" w:line="285" w:lineRule="atLeast"/>
+        <w:rPr>
+          <w:rFonts w:ascii="Consolas" w:eastAsia="Times New Roman" w:hAnsi="Consolas" w:cs="Times New Roman"/>
+          <w:color w:val="D4D4D4"/>
+          <w:sz w:val="21"/>
+          <w:szCs w:val="21"/>
+          <w:lang w:eastAsia="fr-FR"/>
+        </w:rPr>
+      </w:pPr>
+      <w:r>
+        <w:rPr>
+          <w:rFonts w:ascii="Consolas" w:eastAsia="Times New Roman" w:hAnsi="Consolas" w:cs="Times New Roman"/>
+          <w:color w:val="D4D4D4"/>
+          <w:sz w:val="21"/>
+          <w:szCs w:val="21"/>
+          <w:lang w:eastAsia="fr-FR"/>
+        </w:rPr>
+        <w:t xml:space="preserve">    </w:t>
+      </w:r>
+      <w:r>
+        <w:rPr>
+          <w:rFonts w:ascii="Consolas" w:eastAsia="Times New Roman" w:hAnsi="Consolas" w:cs="Times New Roman"/>
+          <w:color w:val="9CDCFE"/>
+          <w:sz w:val="21"/>
+          <w:szCs w:val="21"/>
+          <w:lang w:eastAsia="fr-FR"/>
+        </w:rPr>
+        <w:t>order</w:t>
+      </w:r>
+      <w:r>
+        <w:rPr>
+          <w:rFonts w:ascii="Consolas" w:eastAsia="Times New Roman" w:hAnsi="Consolas" w:cs="Times New Roman"/>
+          <w:color w:val="D4D4D4"/>
+          <w:sz w:val="21"/>
+          <w:szCs w:val="21"/>
+          <w:lang w:eastAsia="fr-FR"/>
+        </w:rPr>
+        <w:t>:</w:t>
+      </w:r>
+      <w:r>
+        <w:rPr>
+          <w:rFonts w:ascii="Consolas" w:eastAsia="Times New Roman" w:hAnsi="Consolas" w:cs="Times New Roman"/>
+          <w:color w:val="B5CEA8"/>
+          <w:sz w:val="21"/>
+          <w:szCs w:val="21"/>
+          <w:lang w:eastAsia="fr-FR"/>
+        </w:rPr>
+        <w:t>3</w:t>
+      </w:r>
+      <w:r>
+        <w:rPr>
+          <w:rFonts w:ascii="Consolas" w:eastAsia="Times New Roman" w:hAnsi="Consolas" w:cs="Times New Roman"/>
+          <w:color w:val="D4D4D4"/>
+          <w:sz w:val="21"/>
+          <w:szCs w:val="21"/>
+          <w:lang w:eastAsia="fr-FR"/>
+        </w:rPr>
+        <w:t>;</w:t>
+      </w:r>
+      <w:r>
+        <w:rPr>
+          <w:rFonts w:ascii="Consolas" w:eastAsia="Times New Roman" w:hAnsi="Consolas" w:cs="Times New Roman"/>
+          <w:color w:val="D4D4D4"/>
+          <w:sz w:val="21"/>
+          <w:szCs w:val="21"/>
+          <w:lang w:eastAsia="fr-FR"/>
+        </w:rPr>
+        <w:t xml:space="preserve"> La div sera donc la numéro 3 de la liste.</w:t>
+      </w:r>
+    </w:p>
+    <w:p>
+      <w:pPr>
+        <w:shd w:val="clear" w:color="auto" w:fill="1E1E1E"/>
+        <w:spacing w:after="0" w:line="285" w:lineRule="atLeast"/>
+        <w:rPr>
+          <w:rFonts w:ascii="Consolas" w:eastAsia="Times New Roman" w:hAnsi="Consolas" w:cs="Times New Roman"/>
+          <w:color w:val="D4D4D4"/>
+          <w:sz w:val="21"/>
+          <w:szCs w:val="21"/>
+          <w:lang w:eastAsia="fr-FR"/>
+        </w:rPr>
+      </w:pPr>
+      <w:r>
+        <w:rPr>
+          <w:rFonts w:ascii="Consolas" w:eastAsia="Times New Roman" w:hAnsi="Consolas" w:cs="Times New Roman"/>
+          <w:color w:val="D4D4D4"/>
+          <w:sz w:val="21"/>
+          <w:szCs w:val="21"/>
+          <w:lang w:eastAsia="fr-FR"/>
+        </w:rPr>
+        <w:t>}</w:t>
+      </w:r>
+    </w:p>
+    <w:p>
+      <w:pPr>
+        <w:pStyle w:val="Ecritureclassique"/>
+      </w:pPr>
+    </w:p>
+    <w:p>
+      <w:pPr>
+        <w:pStyle w:val="Ecritureclassique"/>
+      </w:pPr>
+      <w:r>
+        <w:t>On peut déplacer (en hauteur seulement) une div par rapport aux autres avec la balise :</w:t>
+      </w:r>
+    </w:p>
+    <w:p>
+      <w:pPr>
+        <w:shd w:val="clear" w:color="auto" w:fill="1E1E1E"/>
+        <w:spacing w:line="285" w:lineRule="atLeast"/>
+        <w:rPr>
+          <w:rFonts w:ascii="Consolas" w:hAnsi="Consolas"/>
+          <w:color w:val="D4D4D4"/>
+          <w:sz w:val="21"/>
+          <w:szCs w:val="21"/>
+        </w:rPr>
+      </w:pPr>
+      <w:r>
+        <w:rPr>
+          <w:rFonts w:ascii="Consolas" w:hAnsi="Consolas"/>
+          <w:color w:val="9CDCFE"/>
+          <w:sz w:val="21"/>
+          <w:szCs w:val="21"/>
+        </w:rPr>
+        <w:t>align-self</w:t>
+      </w:r>
+      <w:r>
+        <w:rPr>
+          <w:rFonts w:ascii="Consolas" w:hAnsi="Consolas"/>
+          <w:color w:val="D4D4D4"/>
+          <w:sz w:val="21"/>
+          <w:szCs w:val="21"/>
+        </w:rPr>
+        <w:t xml:space="preserve">: </w:t>
+      </w:r>
+      <w:r>
+        <w:rPr>
+          <w:rFonts w:ascii="Consolas" w:hAnsi="Consolas"/>
+          <w:color w:val="CE9178"/>
+          <w:sz w:val="21"/>
+          <w:szCs w:val="21"/>
+        </w:rPr>
+        <w:t>flex-start</w:t>
+      </w:r>
+      <w:r>
+        <w:rPr>
+          <w:rFonts w:ascii="Consolas" w:hAnsi="Consolas"/>
+          <w:color w:val="D4D4D4"/>
+          <w:sz w:val="21"/>
+          <w:szCs w:val="21"/>
+        </w:rPr>
+        <w:t>; ou center ou flex-end selon le positionnement voulu.</w:t>
+      </w:r>
+    </w:p>
+    <w:p>
+      <w:pPr>
+        <w:pStyle w:val="Ecritureclassique"/>
+      </w:pPr>
+    </w:p>
+    <w:p>
+      <w:pPr>
+        <w:pStyle w:val="Ecritureclassique"/>
+      </w:pPr>
+    </w:p>
+    <w:p>
+      <w:pPr>
+        <w:pStyle w:val="Ecritureclassique"/>
+      </w:pPr>
+    </w:p>
+    <w:p>
+      <w:pPr>
+        <w:pStyle w:val="Ecritureclassique"/>
+      </w:pPr>
+    </w:p>
+    <w:p>
+      <w:pPr>
+        <w:pStyle w:val="Ecritureclassique"/>
+      </w:pPr>
+    </w:p>
+    <w:p>
+      <w:pPr>
+        <w:pStyle w:val="Ecritureclassique"/>
+      </w:pPr>
+    </w:p>
+    <w:p>
+      <w:pPr>
+        <w:pStyle w:val="Ecritureclassique"/>
+      </w:pPr>
+    </w:p>
+    <w:p>
+      <w:pPr>
+        <w:pStyle w:val="Ecritureclassique"/>
+      </w:pPr>
+    </w:p>
+    <w:p>
+      <w:pPr>
+        <w:pStyle w:val="Ecritureclassique"/>
+      </w:pPr>
+    </w:p>
+    <w:p>
+      <w:pPr>
+        <w:pStyle w:val="Ecritureclassique"/>
+      </w:pPr>
+    </w:p>
+    <w:p>
+      <w:pPr>
+        <w:pStyle w:val="Ecritureclassique"/>
+      </w:pPr>
+    </w:p>
+    <w:p>
+      <w:pPr>
+        <w:pStyle w:val="Petitstitres"/>
+      </w:pPr>
+      <w:r>
+        <w:t>Donner un effet actif à une image ou une div :</w:t>
+      </w:r>
+    </w:p>
+    <w:p>
+      <w:pPr>
+        <w:shd w:val="clear" w:color="auto" w:fill="1E1E1E"/>
+        <w:spacing w:line="285" w:lineRule="atLeast"/>
+        <w:rPr>
+          <w:rFonts w:ascii="Consolas" w:hAnsi="Consolas"/>
+          <w:color w:val="D4D4D4"/>
+          <w:sz w:val="21"/>
+          <w:szCs w:val="21"/>
+        </w:rPr>
+      </w:pPr>
+      <w:r>
+        <w:rPr>
+          <w:rFonts w:ascii="Consolas" w:hAnsi="Consolas"/>
+          <w:color w:val="9CDCFE"/>
+          <w:sz w:val="21"/>
+          <w:szCs w:val="21"/>
+        </w:rPr>
+        <w:t>transition</w:t>
+      </w:r>
+      <w:r>
+        <w:rPr>
+          <w:rFonts w:ascii="Consolas" w:hAnsi="Consolas"/>
+          <w:color w:val="D4D4D4"/>
+          <w:sz w:val="21"/>
+          <w:szCs w:val="21"/>
+        </w:rPr>
+        <w:t>:</w:t>
+      </w:r>
+      <w:r>
+        <w:rPr>
+          <w:rFonts w:ascii="Consolas" w:hAnsi="Consolas"/>
+          <w:color w:val="B5CEA8"/>
+          <w:sz w:val="21"/>
+          <w:szCs w:val="21"/>
+        </w:rPr>
+        <w:t>1s</w:t>
+      </w:r>
+      <w:r>
+        <w:rPr>
+          <w:rFonts w:ascii="Consolas" w:hAnsi="Consolas"/>
+          <w:color w:val="D4D4D4"/>
+          <w:sz w:val="21"/>
+          <w:szCs w:val="21"/>
+        </w:rPr>
+        <w:t>;</w:t>
+      </w:r>
+    </w:p>
+    <w:p>
+      <w:pPr>
+        <w:shd w:val="clear" w:color="auto" w:fill="1E1E1E"/>
+        <w:spacing w:line="285" w:lineRule="atLeast"/>
+        <w:rPr>
+          <w:rFonts w:ascii="Consolas" w:hAnsi="Consolas"/>
+          <w:color w:val="D4D4D4"/>
+          <w:sz w:val="21"/>
+          <w:szCs w:val="21"/>
+        </w:rPr>
+      </w:pPr>
+      <w:r>
+        <w:rPr>
+          <w:rFonts w:ascii="Consolas" w:hAnsi="Consolas"/>
+          <w:color w:val="D4D4D4"/>
+          <w:sz w:val="21"/>
+          <w:szCs w:val="21"/>
+        </w:rPr>
+        <w:t xml:space="preserve">    </w:t>
+      </w:r>
+      <w:r>
+        <w:rPr>
+          <w:rFonts w:ascii="Consolas" w:hAnsi="Consolas"/>
+          <w:color w:val="9CDCFE"/>
+          <w:sz w:val="21"/>
+          <w:szCs w:val="21"/>
+        </w:rPr>
+        <w:t>transform</w:t>
+      </w:r>
+      <w:r>
+        <w:rPr>
+          <w:rFonts w:ascii="Consolas" w:hAnsi="Consolas"/>
+          <w:color w:val="D4D4D4"/>
+          <w:sz w:val="21"/>
+          <w:szCs w:val="21"/>
+        </w:rPr>
+        <w:t>:</w:t>
+      </w:r>
+      <w:r>
+        <w:rPr>
+          <w:rFonts w:ascii="Consolas" w:hAnsi="Consolas"/>
+          <w:color w:val="DCDCAA"/>
+          <w:sz w:val="21"/>
+          <w:szCs w:val="21"/>
+        </w:rPr>
+        <w:t>rotate</w:t>
+      </w:r>
+      <w:r>
+        <w:rPr>
+          <w:rFonts w:ascii="Consolas" w:hAnsi="Consolas"/>
+          <w:color w:val="D4D4D4"/>
+          <w:sz w:val="21"/>
+          <w:szCs w:val="21"/>
+        </w:rPr>
+        <w:t>(</w:t>
+      </w:r>
+      <w:r>
+        <w:rPr>
+          <w:rFonts w:ascii="Consolas" w:hAnsi="Consolas"/>
+          <w:color w:val="B5CEA8"/>
+          <w:sz w:val="21"/>
+          <w:szCs w:val="21"/>
+        </w:rPr>
+        <w:t>360deg</w:t>
+      </w:r>
+      <w:r>
+        <w:rPr>
+          <w:rFonts w:ascii="Consolas" w:hAnsi="Consolas"/>
+          <w:color w:val="D4D4D4"/>
+          <w:sz w:val="21"/>
+          <w:szCs w:val="21"/>
+        </w:rPr>
+        <w:t xml:space="preserve">) </w:t>
+      </w:r>
+      <w:r>
+        <w:rPr>
+          <w:rFonts w:ascii="Consolas" w:hAnsi="Consolas"/>
+          <w:color w:val="DCDCAA"/>
+          <w:sz w:val="21"/>
+          <w:szCs w:val="21"/>
+        </w:rPr>
+        <w:t>scale</w:t>
+      </w:r>
+      <w:r>
+        <w:rPr>
+          <w:rFonts w:ascii="Consolas" w:hAnsi="Consolas"/>
+          <w:color w:val="D4D4D4"/>
+          <w:sz w:val="21"/>
+          <w:szCs w:val="21"/>
+        </w:rPr>
+        <w:t>(</w:t>
+      </w:r>
+      <w:r>
+        <w:rPr>
+          <w:rFonts w:ascii="Consolas" w:hAnsi="Consolas"/>
+          <w:color w:val="B5CEA8"/>
+          <w:sz w:val="21"/>
+          <w:szCs w:val="21"/>
+        </w:rPr>
+        <w:t>1.6</w:t>
+      </w:r>
+      <w:r>
+        <w:rPr>
+          <w:rFonts w:ascii="Consolas" w:hAnsi="Consolas"/>
+          <w:color w:val="D4D4D4"/>
+          <w:sz w:val="21"/>
+          <w:szCs w:val="21"/>
+        </w:rPr>
+        <w:t>);</w:t>
+      </w:r>
+    </w:p>
+    <w:p>
+      <w:pPr>
+        <w:pStyle w:val="Ecritureclassique"/>
+      </w:pPr>
+    </w:p>
+    <w:p>
+      <w:pPr>
+        <w:pStyle w:val="Ecritureclassique"/>
+      </w:pPr>
+    </w:p>
+    <w:p>
+      <w:pPr>
+        <w:pStyle w:val="Ecritureclassique"/>
+      </w:pPr>
+      <w:r>
+        <w:t>Dans la div que l’on veut voir bouger :</w:t>
+      </w:r>
+    </w:p>
+    <w:p>
+      <w:pPr>
+        <w:pStyle w:val="Ecritureclassique"/>
+      </w:pPr>
+      <w:r>
+        <w:t>La transition va déterminer en combien de secondes l’action se fera et le transform contiendra l’effet souhaité et à l’échelle voulue (par exemple une rotation de 360 degrès).</w:t>
+      </w:r>
+    </w:p>
+    <w:p>
+      <w:pPr>
+        <w:shd w:val="clear" w:color="auto" w:fill="1E1E1E"/>
+        <w:spacing w:after="0" w:line="285" w:lineRule="atLeast"/>
+        <w:rPr>
+          <w:rFonts w:ascii="Consolas" w:eastAsia="Times New Roman" w:hAnsi="Consolas" w:cs="Times New Roman"/>
+          <w:color w:val="D4D4D4"/>
+          <w:sz w:val="21"/>
+          <w:szCs w:val="21"/>
+          <w:lang w:eastAsia="fr-FR"/>
+        </w:rPr>
+      </w:pPr>
+      <w:r>
+        <w:rPr>
+          <w:rFonts w:ascii="Consolas" w:eastAsia="Times New Roman" w:hAnsi="Consolas" w:cs="Times New Roman"/>
+          <w:color w:val="D7BA7D"/>
+          <w:sz w:val="21"/>
+          <w:szCs w:val="21"/>
+          <w:lang w:eastAsia="fr-FR"/>
+        </w:rPr>
+        <w:t>li:hover</w:t>
+      </w:r>
+      <w:r>
+        <w:rPr>
+          <w:rFonts w:ascii="Consolas" w:eastAsia="Times New Roman" w:hAnsi="Consolas" w:cs="Times New Roman"/>
+          <w:color w:val="D4D4D4"/>
+          <w:sz w:val="21"/>
+          <w:szCs w:val="21"/>
+          <w:lang w:eastAsia="fr-FR"/>
+        </w:rPr>
+        <w:t>{</w:t>
+      </w:r>
+    </w:p>
+    <w:p>
+      <w:pPr>
+        <w:shd w:val="clear" w:color="auto" w:fill="1E1E1E"/>
+        <w:spacing w:after="0" w:line="285" w:lineRule="atLeast"/>
+        <w:rPr>
+          <w:rFonts w:ascii="Consolas" w:eastAsia="Times New Roman" w:hAnsi="Consolas" w:cs="Times New Roman"/>
+          <w:color w:val="D4D4D4"/>
+          <w:sz w:val="21"/>
+          <w:szCs w:val="21"/>
+          <w:lang w:eastAsia="fr-FR"/>
+        </w:rPr>
+      </w:pPr>
+      <w:r>
+        <w:rPr>
+          <w:rFonts w:ascii="Consolas" w:eastAsia="Times New Roman" w:hAnsi="Consolas" w:cs="Times New Roman"/>
+          <w:color w:val="D4D4D4"/>
+          <w:sz w:val="21"/>
+          <w:szCs w:val="21"/>
+          <w:lang w:eastAsia="fr-FR"/>
+        </w:rPr>
+        <w:t xml:space="preserve">    </w:t>
+      </w:r>
+      <w:r>
+        <w:rPr>
+          <w:rFonts w:ascii="Consolas" w:eastAsia="Times New Roman" w:hAnsi="Consolas" w:cs="Times New Roman"/>
+          <w:color w:val="9CDCFE"/>
+          <w:sz w:val="21"/>
+          <w:szCs w:val="21"/>
+          <w:lang w:eastAsia="fr-FR"/>
+        </w:rPr>
+        <w:t>color</w:t>
+      </w:r>
+      <w:r>
+        <w:rPr>
+          <w:rFonts w:ascii="Consolas" w:eastAsia="Times New Roman" w:hAnsi="Consolas" w:cs="Times New Roman"/>
+          <w:color w:val="D4D4D4"/>
+          <w:sz w:val="21"/>
+          <w:szCs w:val="21"/>
+          <w:lang w:eastAsia="fr-FR"/>
+        </w:rPr>
+        <w:t>:</w:t>
+      </w:r>
+      <w:r>
+        <w:rPr>
+          <w:rFonts w:ascii="Consolas" w:eastAsia="Times New Roman" w:hAnsi="Consolas" w:cs="Times New Roman"/>
+          <w:color w:val="CE9178"/>
+          <w:sz w:val="21"/>
+          <w:szCs w:val="21"/>
+          <w:lang w:eastAsia="fr-FR"/>
+        </w:rPr>
+        <w:t>red</w:t>
+      </w:r>
+      <w:r>
+        <w:rPr>
+          <w:rFonts w:ascii="Consolas" w:eastAsia="Times New Roman" w:hAnsi="Consolas" w:cs="Times New Roman"/>
+          <w:color w:val="D4D4D4"/>
+          <w:sz w:val="21"/>
+          <w:szCs w:val="21"/>
+          <w:lang w:eastAsia="fr-FR"/>
+        </w:rPr>
+        <w:t>;</w:t>
+      </w:r>
+    </w:p>
+    <w:p>
+      <w:pPr>
+        <w:shd w:val="clear" w:color="auto" w:fill="1E1E1E"/>
+        <w:spacing w:after="0" w:line="285" w:lineRule="atLeast"/>
+        <w:rPr>
+          <w:rFonts w:ascii="Consolas" w:eastAsia="Times New Roman" w:hAnsi="Consolas" w:cs="Times New Roman"/>
+          <w:color w:val="D4D4D4"/>
+          <w:sz w:val="21"/>
+          <w:szCs w:val="21"/>
+          <w:lang w:eastAsia="fr-FR"/>
+        </w:rPr>
+      </w:pPr>
+      <w:r>
+        <w:rPr>
+          <w:rFonts w:ascii="Consolas" w:eastAsia="Times New Roman" w:hAnsi="Consolas" w:cs="Times New Roman"/>
+          <w:color w:val="D4D4D4"/>
+          <w:sz w:val="21"/>
+          <w:szCs w:val="21"/>
+          <w:lang w:eastAsia="fr-FR"/>
+        </w:rPr>
+        <w:t xml:space="preserve">    </w:t>
+      </w:r>
+      <w:r>
+        <w:rPr>
+          <w:rFonts w:ascii="Consolas" w:eastAsia="Times New Roman" w:hAnsi="Consolas" w:cs="Times New Roman"/>
+          <w:color w:val="9CDCFE"/>
+          <w:sz w:val="21"/>
+          <w:szCs w:val="21"/>
+          <w:lang w:eastAsia="fr-FR"/>
+        </w:rPr>
+        <w:t>text-shadow</w:t>
+      </w:r>
+      <w:r>
+        <w:rPr>
+          <w:rFonts w:ascii="Consolas" w:eastAsia="Times New Roman" w:hAnsi="Consolas" w:cs="Times New Roman"/>
+          <w:color w:val="D4D4D4"/>
+          <w:sz w:val="21"/>
+          <w:szCs w:val="21"/>
+          <w:lang w:eastAsia="fr-FR"/>
+        </w:rPr>
+        <w:t xml:space="preserve">: </w:t>
+      </w:r>
+      <w:r>
+        <w:rPr>
+          <w:rFonts w:ascii="Consolas" w:eastAsia="Times New Roman" w:hAnsi="Consolas" w:cs="Times New Roman"/>
+          <w:color w:val="B5CEA8"/>
+          <w:sz w:val="21"/>
+          <w:szCs w:val="21"/>
+          <w:lang w:eastAsia="fr-FR"/>
+        </w:rPr>
+        <w:t>10px</w:t>
+      </w:r>
+      <w:r>
+        <w:rPr>
+          <w:rFonts w:ascii="Consolas" w:eastAsia="Times New Roman" w:hAnsi="Consolas" w:cs="Times New Roman"/>
+          <w:color w:val="D4D4D4"/>
+          <w:sz w:val="21"/>
+          <w:szCs w:val="21"/>
+          <w:lang w:eastAsia="fr-FR"/>
+        </w:rPr>
+        <w:t xml:space="preserve"> </w:t>
+      </w:r>
+      <w:r>
+        <w:rPr>
+          <w:rFonts w:ascii="Consolas" w:eastAsia="Times New Roman" w:hAnsi="Consolas" w:cs="Times New Roman"/>
+          <w:color w:val="B5CEA8"/>
+          <w:sz w:val="21"/>
+          <w:szCs w:val="21"/>
+          <w:lang w:eastAsia="fr-FR"/>
+        </w:rPr>
+        <w:t>6px</w:t>
+      </w:r>
+      <w:r>
+        <w:rPr>
+          <w:rFonts w:ascii="Consolas" w:eastAsia="Times New Roman" w:hAnsi="Consolas" w:cs="Times New Roman"/>
+          <w:color w:val="D4D4D4"/>
+          <w:sz w:val="21"/>
+          <w:szCs w:val="21"/>
+          <w:lang w:eastAsia="fr-FR"/>
+        </w:rPr>
+        <w:t xml:space="preserve"> </w:t>
+      </w:r>
+      <w:r>
+        <w:rPr>
+          <w:rFonts w:ascii="Consolas" w:eastAsia="Times New Roman" w:hAnsi="Consolas" w:cs="Times New Roman"/>
+          <w:color w:val="B5CEA8"/>
+          <w:sz w:val="21"/>
+          <w:szCs w:val="21"/>
+          <w:lang w:eastAsia="fr-FR"/>
+        </w:rPr>
+        <w:t>2px</w:t>
+      </w:r>
+      <w:r>
+        <w:rPr>
+          <w:rFonts w:ascii="Consolas" w:eastAsia="Times New Roman" w:hAnsi="Consolas" w:cs="Times New Roman"/>
+          <w:color w:val="D4D4D4"/>
+          <w:sz w:val="21"/>
+          <w:szCs w:val="21"/>
+          <w:lang w:eastAsia="fr-FR"/>
+        </w:rPr>
+        <w:t xml:space="preserve"> </w:t>
+      </w:r>
+      <w:r>
+        <w:rPr>
+          <w:rFonts w:ascii="Consolas" w:eastAsia="Times New Roman" w:hAnsi="Consolas" w:cs="Times New Roman"/>
+          <w:color w:val="CE9178"/>
+          <w:sz w:val="21"/>
+          <w:szCs w:val="21"/>
+          <w:lang w:eastAsia="fr-FR"/>
+        </w:rPr>
+        <w:t>purple</w:t>
+      </w:r>
+      <w:r>
+        <w:rPr>
+          <w:rFonts w:ascii="Consolas" w:eastAsia="Times New Roman" w:hAnsi="Consolas" w:cs="Times New Roman"/>
+          <w:color w:val="D4D4D4"/>
+          <w:sz w:val="21"/>
+          <w:szCs w:val="21"/>
+          <w:lang w:eastAsia="fr-FR"/>
+        </w:rPr>
+        <w:t>;</w:t>
+      </w:r>
+    </w:p>
+    <w:p>
+      <w:pPr>
+        <w:shd w:val="clear" w:color="auto" w:fill="1E1E1E"/>
+        <w:spacing w:after="0" w:line="285" w:lineRule="atLeast"/>
+        <w:rPr>
+          <w:rFonts w:ascii="Consolas" w:eastAsia="Times New Roman" w:hAnsi="Consolas" w:cs="Times New Roman"/>
+          <w:color w:val="D4D4D4"/>
+          <w:sz w:val="21"/>
+          <w:szCs w:val="21"/>
+          <w:lang w:eastAsia="fr-FR"/>
+        </w:rPr>
+      </w:pPr>
+      <w:r>
+        <w:rPr>
+          <w:rFonts w:ascii="Consolas" w:eastAsia="Times New Roman" w:hAnsi="Consolas" w:cs="Times New Roman"/>
+          <w:color w:val="D4D4D4"/>
+          <w:sz w:val="21"/>
+          <w:szCs w:val="21"/>
+          <w:lang w:eastAsia="fr-FR"/>
+        </w:rPr>
+        <w:t xml:space="preserve">    </w:t>
+      </w:r>
+      <w:r>
+        <w:rPr>
+          <w:rFonts w:ascii="Consolas" w:eastAsia="Times New Roman" w:hAnsi="Consolas" w:cs="Times New Roman"/>
+          <w:color w:val="9CDCFE"/>
+          <w:sz w:val="21"/>
+          <w:szCs w:val="21"/>
+          <w:lang w:eastAsia="fr-FR"/>
+        </w:rPr>
+        <w:t>font-size</w:t>
+      </w:r>
+      <w:r>
+        <w:rPr>
+          <w:rFonts w:ascii="Consolas" w:eastAsia="Times New Roman" w:hAnsi="Consolas" w:cs="Times New Roman"/>
+          <w:color w:val="D4D4D4"/>
+          <w:sz w:val="21"/>
+          <w:szCs w:val="21"/>
+          <w:lang w:eastAsia="fr-FR"/>
+        </w:rPr>
+        <w:t>:</w:t>
+      </w:r>
+      <w:r>
+        <w:rPr>
+          <w:rFonts w:ascii="Consolas" w:eastAsia="Times New Roman" w:hAnsi="Consolas" w:cs="Times New Roman"/>
+          <w:color w:val="B5CEA8"/>
+          <w:sz w:val="21"/>
+          <w:szCs w:val="21"/>
+          <w:lang w:eastAsia="fr-FR"/>
+        </w:rPr>
+        <w:t>1.1em</w:t>
+      </w:r>
+      <w:r>
+        <w:rPr>
+          <w:rFonts w:ascii="Consolas" w:eastAsia="Times New Roman" w:hAnsi="Consolas" w:cs="Times New Roman"/>
+          <w:color w:val="D4D4D4"/>
+          <w:sz w:val="21"/>
+          <w:szCs w:val="21"/>
+          <w:lang w:eastAsia="fr-FR"/>
+        </w:rPr>
+        <w:t xml:space="preserve"> ;</w:t>
+      </w:r>
+    </w:p>
+    <w:p>
+      <w:pPr>
+        <w:shd w:val="clear" w:color="auto" w:fill="1E1E1E"/>
+        <w:spacing w:after="0" w:line="285" w:lineRule="atLeast"/>
+        <w:rPr>
+          <w:rFonts w:ascii="Consolas" w:eastAsia="Times New Roman" w:hAnsi="Consolas" w:cs="Times New Roman"/>
+          <w:color w:val="D4D4D4"/>
+          <w:sz w:val="21"/>
+          <w:szCs w:val="21"/>
+          <w:lang w:eastAsia="fr-FR"/>
+        </w:rPr>
+      </w:pPr>
+      <w:r>
+        <w:rPr>
+          <w:rFonts w:ascii="Consolas" w:eastAsia="Times New Roman" w:hAnsi="Consolas" w:cs="Times New Roman"/>
+          <w:color w:val="D4D4D4"/>
+          <w:sz w:val="21"/>
+          <w:szCs w:val="21"/>
+          <w:lang w:eastAsia="fr-FR"/>
+        </w:rPr>
+        <w:t xml:space="preserve">    </w:t>
+      </w:r>
+      <w:r>
+        <w:rPr>
+          <w:rFonts w:ascii="Consolas" w:eastAsia="Times New Roman" w:hAnsi="Consolas" w:cs="Times New Roman"/>
+          <w:color w:val="9CDCFE"/>
+          <w:sz w:val="21"/>
+          <w:szCs w:val="21"/>
+          <w:lang w:eastAsia="fr-FR"/>
+        </w:rPr>
+        <w:t>text-decoration</w:t>
+      </w:r>
+      <w:r>
+        <w:rPr>
+          <w:rFonts w:ascii="Consolas" w:eastAsia="Times New Roman" w:hAnsi="Consolas" w:cs="Times New Roman"/>
+          <w:color w:val="D4D4D4"/>
+          <w:sz w:val="21"/>
+          <w:szCs w:val="21"/>
+          <w:lang w:eastAsia="fr-FR"/>
+        </w:rPr>
+        <w:t>:</w:t>
+      </w:r>
+      <w:r>
+        <w:rPr>
+          <w:rFonts w:ascii="Consolas" w:eastAsia="Times New Roman" w:hAnsi="Consolas" w:cs="Times New Roman"/>
+          <w:color w:val="CE9178"/>
+          <w:sz w:val="21"/>
+          <w:szCs w:val="21"/>
+          <w:lang w:eastAsia="fr-FR"/>
+        </w:rPr>
+        <w:t>underline</w:t>
+      </w:r>
+      <w:r>
+        <w:rPr>
+          <w:rFonts w:ascii="Consolas" w:eastAsia="Times New Roman" w:hAnsi="Consolas" w:cs="Times New Roman"/>
+          <w:color w:val="D4D4D4"/>
+          <w:sz w:val="21"/>
+          <w:szCs w:val="21"/>
+          <w:lang w:eastAsia="fr-FR"/>
+        </w:rPr>
+        <w:t>;</w:t>
+      </w:r>
+    </w:p>
+    <w:p>
+      <w:pPr>
+        <w:shd w:val="clear" w:color="auto" w:fill="1E1E1E"/>
+        <w:spacing w:after="0" w:line="285" w:lineRule="atLeast"/>
+        <w:rPr>
+          <w:rFonts w:ascii="Consolas" w:eastAsia="Times New Roman" w:hAnsi="Consolas" w:cs="Times New Roman"/>
+          <w:color w:val="D4D4D4"/>
+          <w:sz w:val="21"/>
+          <w:szCs w:val="21"/>
+          <w:lang w:eastAsia="fr-FR"/>
+        </w:rPr>
+      </w:pPr>
+      <w:r>
+        <w:rPr>
+          <w:rFonts w:ascii="Consolas" w:eastAsia="Times New Roman" w:hAnsi="Consolas" w:cs="Times New Roman"/>
+          <w:color w:val="D4D4D4"/>
+          <w:sz w:val="21"/>
+          <w:szCs w:val="21"/>
+          <w:lang w:eastAsia="fr-FR"/>
+        </w:rPr>
+        <w:t xml:space="preserve">    </w:t>
+      </w:r>
+      <w:r>
+        <w:rPr>
+          <w:rFonts w:ascii="Consolas" w:eastAsia="Times New Roman" w:hAnsi="Consolas" w:cs="Times New Roman"/>
+          <w:color w:val="9CDCFE"/>
+          <w:sz w:val="21"/>
+          <w:szCs w:val="21"/>
+          <w:lang w:eastAsia="fr-FR"/>
+        </w:rPr>
+        <w:t>font-style</w:t>
+      </w:r>
+      <w:r>
+        <w:rPr>
+          <w:rFonts w:ascii="Consolas" w:eastAsia="Times New Roman" w:hAnsi="Consolas" w:cs="Times New Roman"/>
+          <w:color w:val="D4D4D4"/>
+          <w:sz w:val="21"/>
+          <w:szCs w:val="21"/>
+          <w:lang w:eastAsia="fr-FR"/>
+        </w:rPr>
+        <w:t>:</w:t>
+      </w:r>
+      <w:r>
+        <w:rPr>
+          <w:rFonts w:ascii="Consolas" w:eastAsia="Times New Roman" w:hAnsi="Consolas" w:cs="Times New Roman"/>
+          <w:color w:val="CE9178"/>
+          <w:sz w:val="21"/>
+          <w:szCs w:val="21"/>
+          <w:lang w:eastAsia="fr-FR"/>
+        </w:rPr>
+        <w:t>italic</w:t>
+      </w:r>
+      <w:r>
+        <w:rPr>
+          <w:rFonts w:ascii="Consolas" w:eastAsia="Times New Roman" w:hAnsi="Consolas" w:cs="Times New Roman"/>
+          <w:color w:val="D4D4D4"/>
+          <w:sz w:val="21"/>
+          <w:szCs w:val="21"/>
+          <w:lang w:eastAsia="fr-FR"/>
+        </w:rPr>
+        <w:t>;</w:t>
+      </w:r>
+    </w:p>
+    <w:p>
+      <w:pPr>
+        <w:shd w:val="clear" w:color="auto" w:fill="1E1E1E"/>
+        <w:spacing w:after="0" w:line="285" w:lineRule="atLeast"/>
+        <w:rPr>
+          <w:rFonts w:ascii="Consolas" w:eastAsia="Times New Roman" w:hAnsi="Consolas" w:cs="Times New Roman"/>
+          <w:color w:val="D4D4D4"/>
+          <w:sz w:val="21"/>
+          <w:szCs w:val="21"/>
+          <w:lang w:eastAsia="fr-FR"/>
+        </w:rPr>
+      </w:pPr>
+      <w:r>
+        <w:rPr>
+          <w:rFonts w:ascii="Consolas" w:eastAsia="Times New Roman" w:hAnsi="Consolas" w:cs="Times New Roman"/>
+          <w:color w:val="D4D4D4"/>
+          <w:sz w:val="21"/>
+          <w:szCs w:val="21"/>
+          <w:lang w:eastAsia="fr-FR"/>
+        </w:rPr>
+        <w:t xml:space="preserve">    </w:t>
+      </w:r>
+      <w:r>
+        <w:rPr>
+          <w:rFonts w:ascii="Consolas" w:eastAsia="Times New Roman" w:hAnsi="Consolas" w:cs="Times New Roman"/>
+          <w:color w:val="9CDCFE"/>
+          <w:sz w:val="21"/>
+          <w:szCs w:val="21"/>
+          <w:lang w:eastAsia="fr-FR"/>
+        </w:rPr>
+        <w:t>transition</w:t>
+      </w:r>
+      <w:r>
+        <w:rPr>
+          <w:rFonts w:ascii="Consolas" w:eastAsia="Times New Roman" w:hAnsi="Consolas" w:cs="Times New Roman"/>
+          <w:color w:val="D4D4D4"/>
+          <w:sz w:val="21"/>
+          <w:szCs w:val="21"/>
+          <w:lang w:eastAsia="fr-FR"/>
+        </w:rPr>
+        <w:t>:</w:t>
+      </w:r>
+      <w:r>
+        <w:rPr>
+          <w:rFonts w:ascii="Consolas" w:eastAsia="Times New Roman" w:hAnsi="Consolas" w:cs="Times New Roman"/>
+          <w:color w:val="B5CEA8"/>
+          <w:sz w:val="21"/>
+          <w:szCs w:val="21"/>
+          <w:lang w:eastAsia="fr-FR"/>
+        </w:rPr>
+        <w:t>1s</w:t>
+      </w:r>
+      <w:r>
+        <w:rPr>
+          <w:rFonts w:ascii="Consolas" w:eastAsia="Times New Roman" w:hAnsi="Consolas" w:cs="Times New Roman"/>
+          <w:color w:val="D4D4D4"/>
+          <w:sz w:val="21"/>
+          <w:szCs w:val="21"/>
+          <w:lang w:eastAsia="fr-FR"/>
+        </w:rPr>
+        <w:t>;</w:t>
+      </w:r>
+    </w:p>
+    <w:p>
+      <w:pPr>
+        <w:shd w:val="clear" w:color="auto" w:fill="1E1E1E"/>
+        <w:spacing w:after="0" w:line="285" w:lineRule="atLeast"/>
+        <w:rPr>
+          <w:rFonts w:ascii="Consolas" w:eastAsia="Times New Roman" w:hAnsi="Consolas" w:cs="Times New Roman"/>
+          <w:color w:val="D4D4D4"/>
+          <w:sz w:val="21"/>
+          <w:szCs w:val="21"/>
+          <w:lang w:eastAsia="fr-FR"/>
+        </w:rPr>
+      </w:pPr>
+      <w:r>
+        <w:rPr>
+          <w:rFonts w:ascii="Consolas" w:eastAsia="Times New Roman" w:hAnsi="Consolas" w:cs="Times New Roman"/>
+          <w:color w:val="D4D4D4"/>
+          <w:sz w:val="21"/>
+          <w:szCs w:val="21"/>
+          <w:lang w:eastAsia="fr-FR"/>
+        </w:rPr>
+        <w:t xml:space="preserve">    </w:t>
+      </w:r>
+      <w:r>
+        <w:rPr>
+          <w:rFonts w:ascii="Consolas" w:eastAsia="Times New Roman" w:hAnsi="Consolas" w:cs="Times New Roman"/>
+          <w:color w:val="9CDCFE"/>
+          <w:sz w:val="21"/>
+          <w:szCs w:val="21"/>
+          <w:lang w:eastAsia="fr-FR"/>
+        </w:rPr>
+        <w:t>transform</w:t>
+      </w:r>
+      <w:r>
+        <w:rPr>
+          <w:rFonts w:ascii="Consolas" w:eastAsia="Times New Roman" w:hAnsi="Consolas" w:cs="Times New Roman"/>
+          <w:color w:val="D4D4D4"/>
+          <w:sz w:val="21"/>
+          <w:szCs w:val="21"/>
+          <w:lang w:eastAsia="fr-FR"/>
+        </w:rPr>
+        <w:t>:</w:t>
+      </w:r>
+      <w:r>
+        <w:rPr>
+          <w:rFonts w:ascii="Consolas" w:eastAsia="Times New Roman" w:hAnsi="Consolas" w:cs="Times New Roman"/>
+          <w:color w:val="DCDCAA"/>
+          <w:sz w:val="21"/>
+          <w:szCs w:val="21"/>
+          <w:lang w:eastAsia="fr-FR"/>
+        </w:rPr>
+        <w:t>rotate</w:t>
+      </w:r>
+      <w:r>
+        <w:rPr>
+          <w:rFonts w:ascii="Consolas" w:eastAsia="Times New Roman" w:hAnsi="Consolas" w:cs="Times New Roman"/>
+          <w:color w:val="D4D4D4"/>
+          <w:sz w:val="21"/>
+          <w:szCs w:val="21"/>
+          <w:lang w:eastAsia="fr-FR"/>
+        </w:rPr>
+        <w:t>(</w:t>
+      </w:r>
+      <w:r>
+        <w:rPr>
+          <w:rFonts w:ascii="Consolas" w:eastAsia="Times New Roman" w:hAnsi="Consolas" w:cs="Times New Roman"/>
+          <w:color w:val="B5CEA8"/>
+          <w:sz w:val="21"/>
+          <w:szCs w:val="21"/>
+          <w:lang w:eastAsia="fr-FR"/>
+        </w:rPr>
+        <w:t>360deg</w:t>
+      </w:r>
+      <w:r>
+        <w:rPr>
+          <w:rFonts w:ascii="Consolas" w:eastAsia="Times New Roman" w:hAnsi="Consolas" w:cs="Times New Roman"/>
+          <w:color w:val="D4D4D4"/>
+          <w:sz w:val="21"/>
+          <w:szCs w:val="21"/>
+          <w:lang w:eastAsia="fr-FR"/>
+        </w:rPr>
+        <w:t xml:space="preserve">) </w:t>
+      </w:r>
+      <w:r>
+        <w:rPr>
+          <w:rFonts w:ascii="Consolas" w:eastAsia="Times New Roman" w:hAnsi="Consolas" w:cs="Times New Roman"/>
+          <w:color w:val="DCDCAA"/>
+          <w:sz w:val="21"/>
+          <w:szCs w:val="21"/>
+          <w:lang w:eastAsia="fr-FR"/>
+        </w:rPr>
+        <w:t>scale</w:t>
+      </w:r>
+      <w:r>
+        <w:rPr>
+          <w:rFonts w:ascii="Consolas" w:eastAsia="Times New Roman" w:hAnsi="Consolas" w:cs="Times New Roman"/>
+          <w:color w:val="D4D4D4"/>
+          <w:sz w:val="21"/>
+          <w:szCs w:val="21"/>
+          <w:lang w:eastAsia="fr-FR"/>
+        </w:rPr>
+        <w:t>(</w:t>
+      </w:r>
+      <w:r>
+        <w:rPr>
+          <w:rFonts w:ascii="Consolas" w:eastAsia="Times New Roman" w:hAnsi="Consolas" w:cs="Times New Roman"/>
+          <w:color w:val="B5CEA8"/>
+          <w:sz w:val="21"/>
+          <w:szCs w:val="21"/>
+          <w:lang w:eastAsia="fr-FR"/>
+        </w:rPr>
+        <w:t>1.6</w:t>
+      </w:r>
+      <w:r>
+        <w:rPr>
+          <w:rFonts w:ascii="Consolas" w:eastAsia="Times New Roman" w:hAnsi="Consolas" w:cs="Times New Roman"/>
+          <w:color w:val="D4D4D4"/>
+          <w:sz w:val="21"/>
+          <w:szCs w:val="21"/>
+          <w:lang w:eastAsia="fr-FR"/>
+        </w:rPr>
+        <w:t>);</w:t>
+      </w:r>
+    </w:p>
+    <w:p>
+      <w:pPr>
+        <w:shd w:val="clear" w:color="auto" w:fill="1E1E1E"/>
+        <w:spacing w:after="0" w:line="285" w:lineRule="atLeast"/>
+        <w:rPr>
+          <w:rFonts w:ascii="Consolas" w:eastAsia="Times New Roman" w:hAnsi="Consolas" w:cs="Times New Roman"/>
+          <w:color w:val="D4D4D4"/>
+          <w:sz w:val="21"/>
+          <w:szCs w:val="21"/>
+          <w:lang w:eastAsia="fr-FR"/>
+        </w:rPr>
+      </w:pPr>
+      <w:r>
+        <w:rPr>
+          <w:rFonts w:ascii="Consolas" w:eastAsia="Times New Roman" w:hAnsi="Consolas" w:cs="Times New Roman"/>
+          <w:color w:val="D4D4D4"/>
+          <w:sz w:val="21"/>
+          <w:szCs w:val="21"/>
+          <w:lang w:eastAsia="fr-FR"/>
+        </w:rPr>
+        <w:t xml:space="preserve">    </w:t>
+      </w:r>
+      <w:r>
+        <w:rPr>
+          <w:rFonts w:ascii="Consolas" w:eastAsia="Times New Roman" w:hAnsi="Consolas" w:cs="Times New Roman"/>
+          <w:color w:val="9CDCFE"/>
+          <w:sz w:val="21"/>
+          <w:szCs w:val="21"/>
+          <w:lang w:eastAsia="fr-FR"/>
+        </w:rPr>
+        <w:t>font-family</w:t>
+      </w:r>
+      <w:r>
+        <w:rPr>
+          <w:rFonts w:ascii="Consolas" w:eastAsia="Times New Roman" w:hAnsi="Consolas" w:cs="Times New Roman"/>
+          <w:color w:val="D4D4D4"/>
+          <w:sz w:val="21"/>
+          <w:szCs w:val="21"/>
+          <w:lang w:eastAsia="fr-FR"/>
+        </w:rPr>
+        <w:t>:</w:t>
+      </w:r>
+      <w:r>
+        <w:rPr>
+          <w:rFonts w:ascii="Consolas" w:eastAsia="Times New Roman" w:hAnsi="Consolas" w:cs="Times New Roman"/>
+          <w:color w:val="CE9178"/>
+          <w:sz w:val="21"/>
+          <w:szCs w:val="21"/>
+          <w:lang w:eastAsia="fr-FR"/>
+        </w:rPr>
+        <w:t>'Segoe UI'</w:t>
+      </w:r>
+      <w:r>
+        <w:rPr>
+          <w:rFonts w:ascii="Consolas" w:eastAsia="Times New Roman" w:hAnsi="Consolas" w:cs="Times New Roman"/>
+          <w:color w:val="D4D4D4"/>
+          <w:sz w:val="21"/>
+          <w:szCs w:val="21"/>
+          <w:lang w:eastAsia="fr-FR"/>
+        </w:rPr>
+        <w:t xml:space="preserve">, </w:t>
+      </w:r>
+      <w:r>
+        <w:rPr>
+          <w:rFonts w:ascii="Consolas" w:eastAsia="Times New Roman" w:hAnsi="Consolas" w:cs="Times New Roman"/>
+          <w:color w:val="CE9178"/>
+          <w:sz w:val="21"/>
+          <w:szCs w:val="21"/>
+          <w:lang w:eastAsia="fr-FR"/>
+        </w:rPr>
+        <w:t>Tahoma</w:t>
+      </w:r>
+      <w:r>
+        <w:rPr>
+          <w:rFonts w:ascii="Consolas" w:eastAsia="Times New Roman" w:hAnsi="Consolas" w:cs="Times New Roman"/>
+          <w:color w:val="D4D4D4"/>
+          <w:sz w:val="21"/>
+          <w:szCs w:val="21"/>
+          <w:lang w:eastAsia="fr-FR"/>
+        </w:rPr>
+        <w:t xml:space="preserve">, Geneva, </w:t>
+      </w:r>
+      <w:r>
+        <w:rPr>
+          <w:rFonts w:ascii="Consolas" w:eastAsia="Times New Roman" w:hAnsi="Consolas" w:cs="Times New Roman"/>
+          <w:color w:val="CE9178"/>
+          <w:sz w:val="21"/>
+          <w:szCs w:val="21"/>
+          <w:lang w:eastAsia="fr-FR"/>
+        </w:rPr>
+        <w:t>Verdana</w:t>
+      </w:r>
+      <w:r>
+        <w:rPr>
+          <w:rFonts w:ascii="Consolas" w:eastAsia="Times New Roman" w:hAnsi="Consolas" w:cs="Times New Roman"/>
+          <w:color w:val="D4D4D4"/>
+          <w:sz w:val="21"/>
+          <w:szCs w:val="21"/>
+          <w:lang w:eastAsia="fr-FR"/>
+        </w:rPr>
+        <w:t xml:space="preserve">, </w:t>
+      </w:r>
+      <w:r>
+        <w:rPr>
+          <w:rFonts w:ascii="Consolas" w:eastAsia="Times New Roman" w:hAnsi="Consolas" w:cs="Times New Roman"/>
+          <w:color w:val="CE9178"/>
+          <w:sz w:val="21"/>
+          <w:szCs w:val="21"/>
+          <w:lang w:eastAsia="fr-FR"/>
+        </w:rPr>
+        <w:t>sans-serif</w:t>
+      </w:r>
+      <w:r>
+        <w:rPr>
+          <w:rFonts w:ascii="Consolas" w:eastAsia="Times New Roman" w:hAnsi="Consolas" w:cs="Times New Roman"/>
+          <w:color w:val="D4D4D4"/>
+          <w:sz w:val="21"/>
+          <w:szCs w:val="21"/>
+          <w:lang w:eastAsia="fr-FR"/>
+        </w:rPr>
+        <w:t>;</w:t>
+      </w:r>
+    </w:p>
+    <w:p>
+      <w:pPr>
+        <w:shd w:val="clear" w:color="auto" w:fill="1E1E1E"/>
+        <w:spacing w:after="0" w:line="285" w:lineRule="atLeast"/>
+        <w:rPr>
+          <w:rFonts w:ascii="Consolas" w:eastAsia="Times New Roman" w:hAnsi="Consolas" w:cs="Times New Roman"/>
+          <w:color w:val="D4D4D4"/>
+          <w:sz w:val="21"/>
+          <w:szCs w:val="21"/>
+          <w:lang w:eastAsia="fr-FR"/>
+        </w:rPr>
+      </w:pPr>
+      <w:r>
+        <w:rPr>
+          <w:rFonts w:ascii="Consolas" w:eastAsia="Times New Roman" w:hAnsi="Consolas" w:cs="Times New Roman"/>
+          <w:color w:val="D4D4D4"/>
+          <w:sz w:val="21"/>
+          <w:szCs w:val="21"/>
+          <w:lang w:eastAsia="fr-FR"/>
+        </w:rPr>
+        <w:t>}</w:t>
+      </w:r>
+    </w:p>
+    <w:p>
+      <w:pPr>
+        <w:pStyle w:val="Ecritureclassique"/>
+      </w:pPr>
+    </w:p>
+    <w:p>
+      <w:pPr>
+        <w:pStyle w:val="Ecritureclassique"/>
+      </w:pPr>
+    </w:p>
+    <w:p>
+      <w:pPr>
+        <w:pStyle w:val="Ecritureclassique"/>
+      </w:pPr>
+    </w:p>
+    <w:p>
+      <w:pPr>
+        <w:pStyle w:val="Ecritureclassique"/>
+      </w:pPr>
+    </w:p>
+    <w:p>
+      <w:pPr>
+        <w:pStyle w:val="Ecritureclassique"/>
+      </w:pPr>
+    </w:p>
+    <w:p>
+      <w:pPr>
+        <w:pStyle w:val="Ecritureclassique"/>
+      </w:pPr>
+    </w:p>
+    <w:p>
+      <w:pPr>
+        <w:pStyle w:val="Ecritureclassique"/>
+      </w:pPr>
+    </w:p>
+    <w:p>
+      <w:pPr>
+        <w:pStyle w:val="Ecritureclassique"/>
+      </w:pPr>
+    </w:p>
+    <w:p>
+      <w:pPr>
+        <w:pStyle w:val="Ecritureclassique"/>
+      </w:pPr>
+    </w:p>
+    <w:p>
+      <w:pPr>
+        <w:pStyle w:val="Ecritureclassique"/>
+      </w:pPr>
+    </w:p>
+    <w:p>
+      <w:pPr>
+        <w:pStyle w:val="Ecritureclassique"/>
+      </w:pPr>
+    </w:p>
+    <w:p>
+      <w:pPr>
+        <w:pStyle w:val="Ecritureclassique"/>
+      </w:pPr>
+    </w:p>
+    <w:p>
+      <w:pPr>
+        <w:pStyle w:val="Ecritureclassique"/>
+      </w:pPr>
+    </w:p>
+    <w:p>
+      <w:pPr>
+        <w:pStyle w:val="Ecritureclassique"/>
+      </w:pPr>
+    </w:p>
+    <w:p>
+      <w:pPr>
+        <w:pStyle w:val="Ecritureclassique"/>
+      </w:pPr>
+    </w:p>
+    <w:p>
+      <w:pPr>
+        <w:pStyle w:val="Ecritureclassique"/>
+      </w:pPr>
+    </w:p>
+    <w:p>
+      <w:pPr>
+        <w:pStyle w:val="Petitstitres"/>
+      </w:pPr>
+      <w:r>
+        <w:lastRenderedPageBreak/>
+        <w:t>Les ::before et ::after :</w:t>
+      </w:r>
+    </w:p>
+    <w:p>
+      <w:pPr>
+        <w:shd w:val="clear" w:color="auto" w:fill="1E1E1E"/>
+        <w:spacing w:after="0" w:line="285" w:lineRule="atLeast"/>
+        <w:rPr>
+          <w:rFonts w:ascii="Consolas" w:eastAsia="Times New Roman" w:hAnsi="Consolas" w:cs="Times New Roman"/>
+          <w:color w:val="D4D4D4"/>
+          <w:sz w:val="21"/>
+          <w:szCs w:val="21"/>
+          <w:lang w:eastAsia="fr-FR"/>
+        </w:rPr>
+      </w:pPr>
+      <w:r>
+        <w:rPr>
+          <w:rFonts w:ascii="Consolas" w:eastAsia="Times New Roman" w:hAnsi="Consolas" w:cs="Times New Roman"/>
+          <w:color w:val="D7BA7D"/>
+          <w:sz w:val="21"/>
+          <w:szCs w:val="21"/>
+          <w:lang w:eastAsia="fr-FR"/>
+        </w:rPr>
+        <w:t>.titlecolor::before</w:t>
+      </w:r>
+      <w:r>
+        <w:rPr>
+          <w:rFonts w:ascii="Consolas" w:eastAsia="Times New Roman" w:hAnsi="Consolas" w:cs="Times New Roman"/>
+          <w:color w:val="D4D4D4"/>
+          <w:sz w:val="21"/>
+          <w:szCs w:val="21"/>
+          <w:lang w:eastAsia="fr-FR"/>
+        </w:rPr>
+        <w:t>{</w:t>
+      </w:r>
+    </w:p>
+    <w:p>
+      <w:pPr>
+        <w:shd w:val="clear" w:color="auto" w:fill="1E1E1E"/>
+        <w:spacing w:after="0" w:line="285" w:lineRule="atLeast"/>
+        <w:rPr>
+          <w:rFonts w:ascii="Consolas" w:eastAsia="Times New Roman" w:hAnsi="Consolas" w:cs="Times New Roman"/>
+          <w:color w:val="D4D4D4"/>
+          <w:sz w:val="21"/>
+          <w:szCs w:val="21"/>
+          <w:lang w:eastAsia="fr-FR"/>
+        </w:rPr>
+      </w:pPr>
+      <w:r>
+        <w:rPr>
+          <w:rFonts w:ascii="Consolas" w:eastAsia="Times New Roman" w:hAnsi="Consolas" w:cs="Times New Roman"/>
+          <w:color w:val="D4D4D4"/>
+          <w:sz w:val="21"/>
+          <w:szCs w:val="21"/>
+          <w:lang w:eastAsia="fr-FR"/>
+        </w:rPr>
+        <w:t xml:space="preserve">    </w:t>
+      </w:r>
+      <w:r>
+        <w:rPr>
+          <w:rFonts w:ascii="Consolas" w:eastAsia="Times New Roman" w:hAnsi="Consolas" w:cs="Times New Roman"/>
+          <w:color w:val="9CDCFE"/>
+          <w:sz w:val="21"/>
+          <w:szCs w:val="21"/>
+          <w:lang w:eastAsia="fr-FR"/>
+        </w:rPr>
+        <w:t>content</w:t>
+      </w:r>
+      <w:r>
+        <w:rPr>
+          <w:rFonts w:ascii="Consolas" w:eastAsia="Times New Roman" w:hAnsi="Consolas" w:cs="Times New Roman"/>
+          <w:color w:val="D4D4D4"/>
+          <w:sz w:val="21"/>
+          <w:szCs w:val="21"/>
+          <w:lang w:eastAsia="fr-FR"/>
+        </w:rPr>
+        <w:t>:</w:t>
+      </w:r>
+      <w:r>
+        <w:rPr>
+          <w:rFonts w:ascii="Consolas" w:eastAsia="Times New Roman" w:hAnsi="Consolas" w:cs="Times New Roman"/>
+          <w:color w:val="CE9178"/>
+          <w:sz w:val="21"/>
+          <w:szCs w:val="21"/>
+          <w:lang w:eastAsia="fr-FR"/>
+        </w:rPr>
+        <w:t>" "</w:t>
+      </w:r>
+      <w:r>
+        <w:rPr>
+          <w:rFonts w:ascii="Consolas" w:eastAsia="Times New Roman" w:hAnsi="Consolas" w:cs="Times New Roman"/>
+          <w:color w:val="D4D4D4"/>
+          <w:sz w:val="21"/>
+          <w:szCs w:val="21"/>
+          <w:lang w:eastAsia="fr-FR"/>
+        </w:rPr>
+        <w:t>;</w:t>
+      </w:r>
+    </w:p>
+    <w:p>
+      <w:pPr>
+        <w:shd w:val="clear" w:color="auto" w:fill="1E1E1E"/>
+        <w:spacing w:after="0" w:line="285" w:lineRule="atLeast"/>
+        <w:rPr>
+          <w:rFonts w:ascii="Consolas" w:eastAsia="Times New Roman" w:hAnsi="Consolas" w:cs="Times New Roman"/>
+          <w:color w:val="D4D4D4"/>
+          <w:sz w:val="21"/>
+          <w:szCs w:val="21"/>
+          <w:lang w:eastAsia="fr-FR"/>
+        </w:rPr>
+      </w:pPr>
+      <w:r>
+        <w:rPr>
+          <w:rFonts w:ascii="Consolas" w:eastAsia="Times New Roman" w:hAnsi="Consolas" w:cs="Times New Roman"/>
+          <w:color w:val="D4D4D4"/>
+          <w:sz w:val="21"/>
+          <w:szCs w:val="21"/>
+          <w:lang w:eastAsia="fr-FR"/>
+        </w:rPr>
+        <w:t xml:space="preserve">    </w:t>
+      </w:r>
+      <w:r>
+        <w:rPr>
+          <w:rFonts w:ascii="Consolas" w:eastAsia="Times New Roman" w:hAnsi="Consolas" w:cs="Times New Roman"/>
+          <w:color w:val="9CDCFE"/>
+          <w:sz w:val="21"/>
+          <w:szCs w:val="21"/>
+          <w:lang w:eastAsia="fr-FR"/>
+        </w:rPr>
+        <w:t>position</w:t>
+      </w:r>
+      <w:r>
+        <w:rPr>
+          <w:rFonts w:ascii="Consolas" w:eastAsia="Times New Roman" w:hAnsi="Consolas" w:cs="Times New Roman"/>
+          <w:color w:val="D4D4D4"/>
+          <w:sz w:val="21"/>
+          <w:szCs w:val="21"/>
+          <w:lang w:eastAsia="fr-FR"/>
+        </w:rPr>
+        <w:t xml:space="preserve">: </w:t>
+      </w:r>
+      <w:r>
+        <w:rPr>
+          <w:rFonts w:ascii="Consolas" w:eastAsia="Times New Roman" w:hAnsi="Consolas" w:cs="Times New Roman"/>
+          <w:color w:val="CE9178"/>
+          <w:sz w:val="21"/>
+          <w:szCs w:val="21"/>
+          <w:lang w:eastAsia="fr-FR"/>
+        </w:rPr>
+        <w:t>absolute</w:t>
+      </w:r>
+      <w:r>
+        <w:rPr>
+          <w:rFonts w:ascii="Consolas" w:eastAsia="Times New Roman" w:hAnsi="Consolas" w:cs="Times New Roman"/>
+          <w:color w:val="D4D4D4"/>
+          <w:sz w:val="21"/>
+          <w:szCs w:val="21"/>
+          <w:lang w:eastAsia="fr-FR"/>
+        </w:rPr>
+        <w:t>;</w:t>
+      </w:r>
+    </w:p>
+    <w:p>
+      <w:pPr>
+        <w:shd w:val="clear" w:color="auto" w:fill="1E1E1E"/>
+        <w:spacing w:after="0" w:line="285" w:lineRule="atLeast"/>
+        <w:rPr>
+          <w:rFonts w:ascii="Consolas" w:eastAsia="Times New Roman" w:hAnsi="Consolas" w:cs="Times New Roman"/>
+          <w:color w:val="D4D4D4"/>
+          <w:sz w:val="21"/>
+          <w:szCs w:val="21"/>
+          <w:lang w:eastAsia="fr-FR"/>
+        </w:rPr>
+      </w:pPr>
+      <w:r>
+        <w:rPr>
+          <w:rFonts w:ascii="Consolas" w:eastAsia="Times New Roman" w:hAnsi="Consolas" w:cs="Times New Roman"/>
+          <w:color w:val="D4D4D4"/>
+          <w:sz w:val="21"/>
+          <w:szCs w:val="21"/>
+          <w:lang w:eastAsia="fr-FR"/>
+        </w:rPr>
+        <w:t xml:space="preserve">   </w:t>
+      </w:r>
+      <w:r>
+        <w:rPr>
+          <w:rFonts w:ascii="Consolas" w:eastAsia="Times New Roman" w:hAnsi="Consolas" w:cs="Times New Roman"/>
+          <w:color w:val="9CDCFE"/>
+          <w:sz w:val="21"/>
+          <w:szCs w:val="21"/>
+          <w:lang w:eastAsia="fr-FR"/>
+        </w:rPr>
+        <w:t>background</w:t>
+      </w:r>
+      <w:r>
+        <w:rPr>
+          <w:rFonts w:ascii="Consolas" w:eastAsia="Times New Roman" w:hAnsi="Consolas" w:cs="Times New Roman"/>
+          <w:color w:val="D4D4D4"/>
+          <w:sz w:val="21"/>
+          <w:szCs w:val="21"/>
+          <w:lang w:eastAsia="fr-FR"/>
+        </w:rPr>
+        <w:t xml:space="preserve">: </w:t>
+      </w:r>
+      <w:r>
+        <w:rPr>
+          <w:rFonts w:ascii="Consolas" w:eastAsia="Times New Roman" w:hAnsi="Consolas" w:cs="Times New Roman"/>
+          <w:color w:val="CE9178"/>
+          <w:sz w:val="21"/>
+          <w:szCs w:val="21"/>
+          <w:lang w:eastAsia="fr-FR"/>
+        </w:rPr>
+        <w:t>purple</w:t>
+      </w:r>
+      <w:r>
+        <w:rPr>
+          <w:rFonts w:ascii="Consolas" w:eastAsia="Times New Roman" w:hAnsi="Consolas" w:cs="Times New Roman"/>
+          <w:color w:val="D4D4D4"/>
+          <w:sz w:val="21"/>
+          <w:szCs w:val="21"/>
+          <w:lang w:eastAsia="fr-FR"/>
+        </w:rPr>
+        <w:t>;</w:t>
+      </w:r>
+    </w:p>
+    <w:p>
+      <w:pPr>
+        <w:shd w:val="clear" w:color="auto" w:fill="1E1E1E"/>
+        <w:spacing w:after="0" w:line="285" w:lineRule="atLeast"/>
+        <w:rPr>
+          <w:rFonts w:ascii="Consolas" w:eastAsia="Times New Roman" w:hAnsi="Consolas" w:cs="Times New Roman"/>
+          <w:color w:val="D4D4D4"/>
+          <w:sz w:val="21"/>
+          <w:szCs w:val="21"/>
+          <w:lang w:eastAsia="fr-FR"/>
+        </w:rPr>
+      </w:pPr>
+      <w:r>
+        <w:rPr>
+          <w:rFonts w:ascii="Consolas" w:eastAsia="Times New Roman" w:hAnsi="Consolas" w:cs="Times New Roman"/>
+          <w:color w:val="D4D4D4"/>
+          <w:sz w:val="21"/>
+          <w:szCs w:val="21"/>
+          <w:lang w:eastAsia="fr-FR"/>
+        </w:rPr>
+        <w:t xml:space="preserve">   </w:t>
+      </w:r>
+      <w:r>
+        <w:rPr>
+          <w:rFonts w:ascii="Consolas" w:eastAsia="Times New Roman" w:hAnsi="Consolas" w:cs="Times New Roman"/>
+          <w:color w:val="9CDCFE"/>
+          <w:sz w:val="21"/>
+          <w:szCs w:val="21"/>
+          <w:lang w:eastAsia="fr-FR"/>
+        </w:rPr>
+        <w:t>transition</w:t>
+      </w:r>
+      <w:r>
+        <w:rPr>
+          <w:rFonts w:ascii="Consolas" w:eastAsia="Times New Roman" w:hAnsi="Consolas" w:cs="Times New Roman"/>
+          <w:color w:val="D4D4D4"/>
+          <w:sz w:val="21"/>
+          <w:szCs w:val="21"/>
+          <w:lang w:eastAsia="fr-FR"/>
+        </w:rPr>
+        <w:t xml:space="preserve">: </w:t>
+      </w:r>
+      <w:r>
+        <w:rPr>
+          <w:rFonts w:ascii="Consolas" w:eastAsia="Times New Roman" w:hAnsi="Consolas" w:cs="Times New Roman"/>
+          <w:color w:val="B5CEA8"/>
+          <w:sz w:val="21"/>
+          <w:szCs w:val="21"/>
+          <w:lang w:eastAsia="fr-FR"/>
+        </w:rPr>
+        <w:t>1s</w:t>
+      </w:r>
+      <w:r>
+        <w:rPr>
+          <w:rFonts w:ascii="Consolas" w:eastAsia="Times New Roman" w:hAnsi="Consolas" w:cs="Times New Roman"/>
+          <w:color w:val="D4D4D4"/>
+          <w:sz w:val="21"/>
+          <w:szCs w:val="21"/>
+          <w:lang w:eastAsia="fr-FR"/>
+        </w:rPr>
+        <w:t>;</w:t>
+      </w:r>
+    </w:p>
+    <w:p>
+      <w:pPr>
+        <w:shd w:val="clear" w:color="auto" w:fill="1E1E1E"/>
+        <w:spacing w:after="0" w:line="285" w:lineRule="atLeast"/>
+        <w:rPr>
+          <w:rFonts w:ascii="Consolas" w:eastAsia="Times New Roman" w:hAnsi="Consolas" w:cs="Times New Roman"/>
+          <w:color w:val="D4D4D4"/>
+          <w:sz w:val="21"/>
+          <w:szCs w:val="21"/>
+          <w:lang w:eastAsia="fr-FR"/>
+        </w:rPr>
+      </w:pPr>
+      <w:r>
+        <w:rPr>
+          <w:rFonts w:ascii="Consolas" w:eastAsia="Times New Roman" w:hAnsi="Consolas" w:cs="Times New Roman"/>
+          <w:color w:val="D4D4D4"/>
+          <w:sz w:val="21"/>
+          <w:szCs w:val="21"/>
+          <w:lang w:eastAsia="fr-FR"/>
+        </w:rPr>
+        <w:t xml:space="preserve">    </w:t>
+      </w:r>
+      <w:r>
+        <w:rPr>
+          <w:rFonts w:ascii="Consolas" w:eastAsia="Times New Roman" w:hAnsi="Consolas" w:cs="Times New Roman"/>
+          <w:color w:val="9CDCFE"/>
+          <w:sz w:val="21"/>
+          <w:szCs w:val="21"/>
+          <w:lang w:eastAsia="fr-FR"/>
+        </w:rPr>
+        <w:t>height</w:t>
+      </w:r>
+      <w:r>
+        <w:rPr>
+          <w:rFonts w:ascii="Consolas" w:eastAsia="Times New Roman" w:hAnsi="Consolas" w:cs="Times New Roman"/>
+          <w:color w:val="D4D4D4"/>
+          <w:sz w:val="21"/>
+          <w:szCs w:val="21"/>
+          <w:lang w:eastAsia="fr-FR"/>
+        </w:rPr>
+        <w:t xml:space="preserve">: </w:t>
+      </w:r>
+      <w:r>
+        <w:rPr>
+          <w:rFonts w:ascii="Consolas" w:eastAsia="Times New Roman" w:hAnsi="Consolas" w:cs="Times New Roman"/>
+          <w:color w:val="B5CEA8"/>
+          <w:sz w:val="21"/>
+          <w:szCs w:val="21"/>
+          <w:lang w:eastAsia="fr-FR"/>
+        </w:rPr>
+        <w:t>3px</w:t>
+      </w:r>
+      <w:r>
+        <w:rPr>
+          <w:rFonts w:ascii="Consolas" w:eastAsia="Times New Roman" w:hAnsi="Consolas" w:cs="Times New Roman"/>
+          <w:color w:val="D4D4D4"/>
+          <w:sz w:val="21"/>
+          <w:szCs w:val="21"/>
+          <w:lang w:eastAsia="fr-FR"/>
+        </w:rPr>
+        <w:t>;</w:t>
+      </w:r>
+    </w:p>
+    <w:p>
+      <w:pPr>
+        <w:shd w:val="clear" w:color="auto" w:fill="1E1E1E"/>
+        <w:spacing w:after="0" w:line="285" w:lineRule="atLeast"/>
+        <w:rPr>
+          <w:rFonts w:ascii="Consolas" w:eastAsia="Times New Roman" w:hAnsi="Consolas" w:cs="Times New Roman"/>
+          <w:color w:val="D4D4D4"/>
+          <w:sz w:val="21"/>
+          <w:szCs w:val="21"/>
+          <w:lang w:eastAsia="fr-FR"/>
+        </w:rPr>
+      </w:pPr>
+      <w:r>
+        <w:rPr>
+          <w:rFonts w:ascii="Consolas" w:eastAsia="Times New Roman" w:hAnsi="Consolas" w:cs="Times New Roman"/>
+          <w:color w:val="D4D4D4"/>
+          <w:sz w:val="21"/>
+          <w:szCs w:val="21"/>
+          <w:lang w:eastAsia="fr-FR"/>
+        </w:rPr>
+        <w:t xml:space="preserve">    </w:t>
+      </w:r>
+      <w:r>
+        <w:rPr>
+          <w:rFonts w:ascii="Consolas" w:eastAsia="Times New Roman" w:hAnsi="Consolas" w:cs="Times New Roman"/>
+          <w:color w:val="9CDCFE"/>
+          <w:sz w:val="21"/>
+          <w:szCs w:val="21"/>
+          <w:lang w:eastAsia="fr-FR"/>
+        </w:rPr>
+        <w:t>display</w:t>
+      </w:r>
+      <w:r>
+        <w:rPr>
+          <w:rFonts w:ascii="Consolas" w:eastAsia="Times New Roman" w:hAnsi="Consolas" w:cs="Times New Roman"/>
+          <w:color w:val="D4D4D4"/>
+          <w:sz w:val="21"/>
+          <w:szCs w:val="21"/>
+          <w:lang w:eastAsia="fr-FR"/>
+        </w:rPr>
+        <w:t>:</w:t>
+      </w:r>
+      <w:r>
+        <w:rPr>
+          <w:rFonts w:ascii="Consolas" w:eastAsia="Times New Roman" w:hAnsi="Consolas" w:cs="Times New Roman"/>
+          <w:color w:val="CE9178"/>
+          <w:sz w:val="21"/>
+          <w:szCs w:val="21"/>
+          <w:lang w:eastAsia="fr-FR"/>
+        </w:rPr>
+        <w:t>block</w:t>
+      </w:r>
+      <w:r>
+        <w:rPr>
+          <w:rFonts w:ascii="Consolas" w:eastAsia="Times New Roman" w:hAnsi="Consolas" w:cs="Times New Roman"/>
+          <w:color w:val="D4D4D4"/>
+          <w:sz w:val="21"/>
+          <w:szCs w:val="21"/>
+          <w:lang w:eastAsia="fr-FR"/>
+        </w:rPr>
+        <w:t>;</w:t>
+      </w:r>
+    </w:p>
+    <w:p>
+      <w:pPr>
+        <w:shd w:val="clear" w:color="auto" w:fill="1E1E1E"/>
+        <w:spacing w:after="0" w:line="285" w:lineRule="atLeast"/>
+        <w:rPr>
+          <w:rFonts w:ascii="Consolas" w:eastAsia="Times New Roman" w:hAnsi="Consolas" w:cs="Times New Roman"/>
+          <w:color w:val="D4D4D4"/>
+          <w:sz w:val="21"/>
+          <w:szCs w:val="21"/>
+          <w:lang w:eastAsia="fr-FR"/>
+        </w:rPr>
+      </w:pPr>
+      <w:r>
+        <w:rPr>
+          <w:rFonts w:ascii="Consolas" w:eastAsia="Times New Roman" w:hAnsi="Consolas" w:cs="Times New Roman"/>
+          <w:color w:val="D4D4D4"/>
+          <w:sz w:val="21"/>
+          <w:szCs w:val="21"/>
+          <w:lang w:eastAsia="fr-FR"/>
+        </w:rPr>
+        <w:t xml:space="preserve">    </w:t>
+      </w:r>
+      <w:r>
+        <w:rPr>
+          <w:rFonts w:ascii="Consolas" w:eastAsia="Times New Roman" w:hAnsi="Consolas" w:cs="Times New Roman"/>
+          <w:color w:val="9CDCFE"/>
+          <w:sz w:val="21"/>
+          <w:szCs w:val="21"/>
+          <w:lang w:eastAsia="fr-FR"/>
+        </w:rPr>
+        <w:t>width</w:t>
+      </w:r>
+      <w:r>
+        <w:rPr>
+          <w:rFonts w:ascii="Consolas" w:eastAsia="Times New Roman" w:hAnsi="Consolas" w:cs="Times New Roman"/>
+          <w:color w:val="D4D4D4"/>
+          <w:sz w:val="21"/>
+          <w:szCs w:val="21"/>
+          <w:lang w:eastAsia="fr-FR"/>
+        </w:rPr>
+        <w:t xml:space="preserve">: </w:t>
+      </w:r>
+      <w:r>
+        <w:rPr>
+          <w:rFonts w:ascii="Consolas" w:eastAsia="Times New Roman" w:hAnsi="Consolas" w:cs="Times New Roman"/>
+          <w:color w:val="B5CEA8"/>
+          <w:sz w:val="21"/>
+          <w:szCs w:val="21"/>
+          <w:lang w:eastAsia="fr-FR"/>
+        </w:rPr>
+        <w:t>0</w:t>
+      </w:r>
+      <w:r>
+        <w:rPr>
+          <w:rFonts w:ascii="Consolas" w:eastAsia="Times New Roman" w:hAnsi="Consolas" w:cs="Times New Roman"/>
+          <w:color w:val="D4D4D4"/>
+          <w:sz w:val="21"/>
+          <w:szCs w:val="21"/>
+          <w:lang w:eastAsia="fr-FR"/>
+        </w:rPr>
+        <w:t>;</w:t>
+      </w:r>
+    </w:p>
+    <w:p>
+      <w:pPr>
+        <w:shd w:val="clear" w:color="auto" w:fill="1E1E1E"/>
+        <w:spacing w:after="0" w:line="285" w:lineRule="atLeast"/>
+        <w:rPr>
+          <w:rFonts w:ascii="Consolas" w:eastAsia="Times New Roman" w:hAnsi="Consolas" w:cs="Times New Roman"/>
+          <w:color w:val="D4D4D4"/>
+          <w:sz w:val="21"/>
+          <w:szCs w:val="21"/>
+          <w:lang w:eastAsia="fr-FR"/>
+        </w:rPr>
+      </w:pPr>
+      <w:r>
+        <w:rPr>
+          <w:rFonts w:ascii="Consolas" w:eastAsia="Times New Roman" w:hAnsi="Consolas" w:cs="Times New Roman"/>
+          <w:color w:val="D4D4D4"/>
+          <w:sz w:val="21"/>
+          <w:szCs w:val="21"/>
+          <w:lang w:eastAsia="fr-FR"/>
+        </w:rPr>
+        <w:t>}</w:t>
+      </w:r>
+    </w:p>
+    <w:p>
+      <w:pPr>
+        <w:shd w:val="clear" w:color="auto" w:fill="1E1E1E"/>
+        <w:spacing w:after="0" w:line="285" w:lineRule="atLeast"/>
+        <w:rPr>
+          <w:rFonts w:ascii="Consolas" w:eastAsia="Times New Roman" w:hAnsi="Consolas" w:cs="Times New Roman"/>
+          <w:color w:val="D4D4D4"/>
+          <w:sz w:val="21"/>
+          <w:szCs w:val="21"/>
+          <w:lang w:eastAsia="fr-FR"/>
+        </w:rPr>
+      </w:pPr>
+      <w:r>
+        <w:rPr>
+          <w:rFonts w:ascii="Consolas" w:eastAsia="Times New Roman" w:hAnsi="Consolas" w:cs="Times New Roman"/>
+          <w:color w:val="D4D4D4"/>
+          <w:sz w:val="21"/>
+          <w:szCs w:val="21"/>
+          <w:lang w:eastAsia="fr-FR"/>
+        </w:rPr>
+        <w:t xml:space="preserve"> </w:t>
+      </w:r>
+      <w:r>
+        <w:rPr>
+          <w:rFonts w:ascii="Consolas" w:eastAsia="Times New Roman" w:hAnsi="Consolas" w:cs="Times New Roman"/>
+          <w:color w:val="D7BA7D"/>
+          <w:sz w:val="21"/>
+          <w:szCs w:val="21"/>
+          <w:lang w:eastAsia="fr-FR"/>
+        </w:rPr>
+        <w:t>.titlecolor:hover::before</w:t>
+      </w:r>
+      <w:r>
+        <w:rPr>
+          <w:rFonts w:ascii="Consolas" w:eastAsia="Times New Roman" w:hAnsi="Consolas" w:cs="Times New Roman"/>
+          <w:color w:val="D4D4D4"/>
+          <w:sz w:val="21"/>
+          <w:szCs w:val="21"/>
+          <w:lang w:eastAsia="fr-FR"/>
+        </w:rPr>
+        <w:t>{</w:t>
+      </w:r>
+    </w:p>
+    <w:p>
+      <w:pPr>
+        <w:shd w:val="clear" w:color="auto" w:fill="1E1E1E"/>
+        <w:spacing w:after="0" w:line="285" w:lineRule="atLeast"/>
+        <w:rPr>
+          <w:rFonts w:ascii="Consolas" w:eastAsia="Times New Roman" w:hAnsi="Consolas" w:cs="Times New Roman"/>
+          <w:color w:val="D4D4D4"/>
+          <w:sz w:val="21"/>
+          <w:szCs w:val="21"/>
+          <w:lang w:eastAsia="fr-FR"/>
+        </w:rPr>
+      </w:pPr>
+      <w:r>
+        <w:rPr>
+          <w:rFonts w:ascii="Consolas" w:eastAsia="Times New Roman" w:hAnsi="Consolas" w:cs="Times New Roman"/>
+          <w:color w:val="D4D4D4"/>
+          <w:sz w:val="21"/>
+          <w:szCs w:val="21"/>
+          <w:lang w:eastAsia="fr-FR"/>
+        </w:rPr>
+        <w:t xml:space="preserve">   </w:t>
+      </w:r>
+    </w:p>
+    <w:p>
+      <w:pPr>
+        <w:shd w:val="clear" w:color="auto" w:fill="1E1E1E"/>
+        <w:spacing w:after="0" w:line="285" w:lineRule="atLeast"/>
+        <w:rPr>
+          <w:rFonts w:ascii="Consolas" w:eastAsia="Times New Roman" w:hAnsi="Consolas" w:cs="Times New Roman"/>
+          <w:color w:val="D4D4D4"/>
+          <w:sz w:val="21"/>
+          <w:szCs w:val="21"/>
+          <w:lang w:eastAsia="fr-FR"/>
+        </w:rPr>
+      </w:pPr>
+      <w:r>
+        <w:rPr>
+          <w:rFonts w:ascii="Consolas" w:eastAsia="Times New Roman" w:hAnsi="Consolas" w:cs="Times New Roman"/>
+          <w:color w:val="D4D4D4"/>
+          <w:sz w:val="21"/>
+          <w:szCs w:val="21"/>
+          <w:lang w:eastAsia="fr-FR"/>
+        </w:rPr>
+        <w:t xml:space="preserve">     </w:t>
+      </w:r>
+      <w:r>
+        <w:rPr>
+          <w:rFonts w:ascii="Consolas" w:eastAsia="Times New Roman" w:hAnsi="Consolas" w:cs="Times New Roman"/>
+          <w:color w:val="9CDCFE"/>
+          <w:sz w:val="21"/>
+          <w:szCs w:val="21"/>
+          <w:lang w:eastAsia="fr-FR"/>
+        </w:rPr>
+        <w:t>width</w:t>
+      </w:r>
+      <w:r>
+        <w:rPr>
+          <w:rFonts w:ascii="Consolas" w:eastAsia="Times New Roman" w:hAnsi="Consolas" w:cs="Times New Roman"/>
+          <w:color w:val="D4D4D4"/>
+          <w:sz w:val="21"/>
+          <w:szCs w:val="21"/>
+          <w:lang w:eastAsia="fr-FR"/>
+        </w:rPr>
+        <w:t xml:space="preserve">: </w:t>
+      </w:r>
+      <w:r>
+        <w:rPr>
+          <w:rFonts w:ascii="Consolas" w:eastAsia="Times New Roman" w:hAnsi="Consolas" w:cs="Times New Roman"/>
+          <w:color w:val="B5CEA8"/>
+          <w:sz w:val="21"/>
+          <w:szCs w:val="21"/>
+          <w:lang w:eastAsia="fr-FR"/>
+        </w:rPr>
+        <w:t>100%</w:t>
+      </w:r>
+      <w:r>
+        <w:rPr>
+          <w:rFonts w:ascii="Consolas" w:eastAsia="Times New Roman" w:hAnsi="Consolas" w:cs="Times New Roman"/>
+          <w:color w:val="D4D4D4"/>
+          <w:sz w:val="21"/>
+          <w:szCs w:val="21"/>
+          <w:lang w:eastAsia="fr-FR"/>
+        </w:rPr>
+        <w:t xml:space="preserve">;    </w:t>
+      </w:r>
+    </w:p>
+    <w:p>
+      <w:pPr>
+        <w:shd w:val="clear" w:color="auto" w:fill="1E1E1E"/>
+        <w:spacing w:after="0" w:line="285" w:lineRule="atLeast"/>
+        <w:rPr>
+          <w:rFonts w:ascii="Consolas" w:eastAsia="Times New Roman" w:hAnsi="Consolas" w:cs="Times New Roman"/>
+          <w:color w:val="D4D4D4"/>
+          <w:sz w:val="21"/>
+          <w:szCs w:val="21"/>
+          <w:lang w:eastAsia="fr-FR"/>
+        </w:rPr>
+      </w:pPr>
+      <w:r>
+        <w:rPr>
+          <w:rFonts w:ascii="Consolas" w:eastAsia="Times New Roman" w:hAnsi="Consolas" w:cs="Times New Roman"/>
+          <w:color w:val="D4D4D4"/>
+          <w:sz w:val="21"/>
+          <w:szCs w:val="21"/>
+          <w:lang w:eastAsia="fr-FR"/>
+        </w:rPr>
+        <w:t xml:space="preserve"> }</w:t>
+      </w:r>
+    </w:p>
+    <w:p>
+      <w:pPr>
+        <w:shd w:val="clear" w:color="auto" w:fill="1E1E1E"/>
+        <w:spacing w:after="0" w:line="285" w:lineRule="atLeast"/>
+        <w:rPr>
+          <w:rFonts w:ascii="Consolas" w:eastAsia="Times New Roman" w:hAnsi="Consolas" w:cs="Times New Roman"/>
+          <w:color w:val="D4D4D4"/>
+          <w:sz w:val="21"/>
+          <w:szCs w:val="21"/>
+          <w:lang w:eastAsia="fr-FR"/>
+        </w:rPr>
+      </w:pPr>
+    </w:p>
+    <w:p>
+      <w:pPr>
+        <w:pStyle w:val="crituresclassiques"/>
+      </w:pPr>
+    </w:p>
+    <w:p>
+      <w:pPr>
+        <w:pStyle w:val="crituresclassiques"/>
+      </w:pPr>
+      <w:r>
+        <w:rPr>
+          <w:b/>
+        </w:rPr>
+        <w:t>::Before</w:t>
+      </w:r>
+      <w:r>
+        <w:t xml:space="preserve"> mettra ce qu’on veut toucher avant le contenu ciblé dans la balise (ici .titlecolor) </w:t>
+      </w:r>
+    </w:p>
+    <w:p>
+      <w:pPr>
+        <w:pStyle w:val="crituresclassiques"/>
+      </w:pPr>
+      <w:r>
+        <w:rPr>
+          <w:b/>
+        </w:rPr>
+        <w:t xml:space="preserve">::after </w:t>
+      </w:r>
+      <w:r>
+        <w:t>le mettra après.</w:t>
+      </w:r>
+    </w:p>
+    <w:p>
+      <w:pPr>
+        <w:pStyle w:val="crituresclassiques"/>
+      </w:pPr>
+      <w:r>
+        <w:rPr>
+          <w:b/>
+        </w:rPr>
+        <w:t>Le content : « » ;</w:t>
+      </w:r>
+      <w:r>
+        <w:t xml:space="preserve"> est obligatoire dès qu’on fait before ou after. Si on veut mettre du texte avant le content, ou mettra le texte dans les « ».</w:t>
+      </w:r>
+    </w:p>
+    <w:p>
+      <w:pPr>
+        <w:pStyle w:val="crituresclassiques"/>
+      </w:pPr>
+    </w:p>
+    <w:p>
+      <w:pPr>
+        <w:pStyle w:val="crituresclassiques"/>
+      </w:pPr>
+      <w:r>
+        <w:t>Ici, le but est de faire une barre qui avance au survol de la souris et qui repart de l’autre sens quand la souris repart. La position absolute est utile car comme la barre sort du flux, elle ne déplace pas le menu vers le bas au survol si la largeur de la barre est assez élevée.</w:t>
+      </w:r>
+    </w:p>
+    <w:p>
+      <w:pPr>
+        <w:pStyle w:val="crituresclassiques"/>
+      </w:pPr>
+    </w:p>
+    <w:p>
+      <w:pPr>
+        <w:pStyle w:val="crituresclassiques"/>
+      </w:pPr>
+      <w:r>
+        <w:t>Le background indique la couleur de la ligne.</w:t>
+      </w:r>
+    </w:p>
+    <w:p>
+      <w:pPr>
+        <w:pStyle w:val="crituresclassiques"/>
+      </w:pPr>
+      <w:r>
+        <w:t xml:space="preserve">Le display :block est important car il va définir que la barre est au-dessus ou en-dessous du contenu (ici au-dessus car ::before) </w:t>
+      </w:r>
+      <w:r>
+        <w:t>.</w:t>
+      </w:r>
+    </w:p>
+    <w:p>
+      <w:pPr>
+        <w:pStyle w:val="crituresclassiques"/>
+      </w:pPr>
+    </w:p>
+    <w:p>
+      <w:pPr>
+        <w:pStyle w:val="crituresclassiques"/>
+      </w:pPr>
+      <w:r>
+        <w:rPr>
+          <w:b/>
+        </w:rPr>
+        <w:t>Le .titlecolor :hover ::before</w:t>
+      </w:r>
+      <w:r>
+        <w:rPr>
+          <w:b/>
+        </w:rPr>
+        <w:t xml:space="preserve">  </w:t>
+      </w:r>
+      <w:r>
+        <w:t>dit que dès qu’on survole, la largeur passe de 0% à 100% de la div, et la transition du dessus indique que ça se fera en 1s. :hover est obligatoirement avant le ::before.</w:t>
+      </w:r>
       <w:bookmarkStart w:id="0" w:name="_GoBack"/>
       <w:bookmarkEnd w:id="0"/>
-    </w:p>
-    <w:p>
-      <w:pPr>
-        <w:pStyle w:val="Ecritureclassique"/>
-        <w:rPr>
-          <w:b/>
-          <w:i/>
-        </w:rPr>
-      </w:pPr>
-    </w:p>
-    <w:p>
-      <w:pPr>
-        <w:pStyle w:val="Ecritureclassique"/>
-        <w:rPr>
-          <w:b/>
-          <w:i/>
-        </w:rPr>
-      </w:pPr>
-      <w:r>
-        <w:rPr>
-          <w:b/>
-          <w:i/>
-        </w:rPr>
-        <w:lastRenderedPageBreak/>
-        <w:t>On peut définir une direction aux div qui seront soumises au flex :</w:t>
-      </w:r>
-    </w:p>
-    <w:p>
-      <w:pPr>
-        <w:pStyle w:val="Ecritureclassique"/>
-        <w:rPr>
-          <w:b/>
-          <w:i/>
-        </w:rPr>
-      </w:pPr>
-      <w:r>
-        <w:rPr>
-          <w:b/>
-          <w:i/>
-        </w:rPr>
-        <w:t>Flex-direction :</w:t>
-      </w:r>
-    </w:p>
-    <w:p>
-      <w:pPr>
-        <w:pStyle w:val="Ecritureclassique"/>
-      </w:pPr>
-      <w:r>
-        <w:rPr>
-          <w:b/>
-          <w:i/>
-        </w:rPr>
-        <w:t xml:space="preserve">Row </w:t>
-      </w:r>
-      <w:r>
-        <w:t>dira que les flex sont en lignes</w:t>
-      </w:r>
-    </w:p>
-    <w:p>
-      <w:pPr>
-        <w:pStyle w:val="Ecritureclassique"/>
-      </w:pPr>
-      <w:r>
-        <w:rPr>
-          <w:b/>
-          <w:i/>
-        </w:rPr>
-        <w:t>Row-reverse</w:t>
-      </w:r>
-      <w:r>
-        <w:t xml:space="preserve"> les mettra en lignes inversées</w:t>
-      </w:r>
-    </w:p>
-    <w:p>
-      <w:pPr>
-        <w:pStyle w:val="Ecritureclassique"/>
-      </w:pPr>
-      <w:r>
-        <w:rPr>
-          <w:b/>
-          <w:i/>
-        </w:rPr>
-        <w:t>Column</w:t>
-      </w:r>
-      <w:r>
-        <w:t xml:space="preserve"> les mettra en colonnes</w:t>
-      </w:r>
-    </w:p>
-    <w:p>
-      <w:pPr>
-        <w:pStyle w:val="Ecritureclassique"/>
-      </w:pPr>
-      <w:r>
-        <w:rPr>
-          <w:b/>
-          <w:i/>
-        </w:rPr>
-        <w:t>Column-reverse</w:t>
-      </w:r>
-      <w:r>
-        <w:t xml:space="preserve"> les mettra en colonnes inversées :</w:t>
-      </w:r>
-    </w:p>
-    <w:p>
-      <w:pPr>
-        <w:shd w:val="clear" w:color="auto" w:fill="1E1E1E"/>
-        <w:spacing w:after="0" w:line="285" w:lineRule="atLeast"/>
-        <w:rPr>
-          <w:rFonts w:ascii="Consolas" w:eastAsia="Times New Roman" w:hAnsi="Consolas" w:cs="Times New Roman"/>
-          <w:color w:val="D4D4D4"/>
-          <w:sz w:val="21"/>
-          <w:szCs w:val="21"/>
-          <w:lang w:eastAsia="fr-FR"/>
-        </w:rPr>
-      </w:pPr>
-      <w:r>
-        <w:rPr>
-          <w:rFonts w:ascii="Consolas" w:eastAsia="Times New Roman" w:hAnsi="Consolas" w:cs="Times New Roman"/>
-          <w:color w:val="9CDCFE"/>
-          <w:sz w:val="21"/>
-          <w:szCs w:val="21"/>
-          <w:lang w:eastAsia="fr-FR"/>
-        </w:rPr>
-        <w:t>display</w:t>
-      </w:r>
-      <w:r>
-        <w:rPr>
-          <w:rFonts w:ascii="Consolas" w:eastAsia="Times New Roman" w:hAnsi="Consolas" w:cs="Times New Roman"/>
-          <w:color w:val="D4D4D4"/>
-          <w:sz w:val="21"/>
-          <w:szCs w:val="21"/>
-          <w:lang w:eastAsia="fr-FR"/>
-        </w:rPr>
-        <w:t>:</w:t>
-      </w:r>
-      <w:r>
-        <w:rPr>
-          <w:rFonts w:ascii="Consolas" w:eastAsia="Times New Roman" w:hAnsi="Consolas" w:cs="Times New Roman"/>
-          <w:color w:val="CE9178"/>
-          <w:sz w:val="21"/>
-          <w:szCs w:val="21"/>
-          <w:lang w:eastAsia="fr-FR"/>
-        </w:rPr>
-        <w:t>flex</w:t>
-      </w:r>
-      <w:r>
-        <w:rPr>
-          <w:rFonts w:ascii="Consolas" w:eastAsia="Times New Roman" w:hAnsi="Consolas" w:cs="Times New Roman"/>
-          <w:color w:val="D4D4D4"/>
-          <w:sz w:val="21"/>
-          <w:szCs w:val="21"/>
-          <w:lang w:eastAsia="fr-FR"/>
-        </w:rPr>
-        <w:t>;</w:t>
-      </w:r>
-    </w:p>
-    <w:p>
-      <w:pPr>
-        <w:shd w:val="clear" w:color="auto" w:fill="1E1E1E"/>
-        <w:spacing w:after="0" w:line="285" w:lineRule="atLeast"/>
-        <w:rPr>
-          <w:rFonts w:ascii="Consolas" w:eastAsia="Times New Roman" w:hAnsi="Consolas" w:cs="Times New Roman"/>
-          <w:color w:val="D4D4D4"/>
-          <w:sz w:val="21"/>
-          <w:szCs w:val="21"/>
-          <w:lang w:eastAsia="fr-FR"/>
-        </w:rPr>
-      </w:pPr>
-      <w:r>
-        <w:rPr>
-          <w:rFonts w:ascii="Consolas" w:eastAsia="Times New Roman" w:hAnsi="Consolas" w:cs="Times New Roman"/>
-          <w:color w:val="D4D4D4"/>
-          <w:sz w:val="21"/>
-          <w:szCs w:val="21"/>
-          <w:lang w:eastAsia="fr-FR"/>
-        </w:rPr>
-        <w:t xml:space="preserve">    </w:t>
-      </w:r>
-      <w:r>
-        <w:rPr>
-          <w:rFonts w:ascii="Consolas" w:eastAsia="Times New Roman" w:hAnsi="Consolas" w:cs="Times New Roman"/>
-          <w:color w:val="9CDCFE"/>
-          <w:sz w:val="21"/>
-          <w:szCs w:val="21"/>
-          <w:lang w:eastAsia="fr-FR"/>
-        </w:rPr>
-        <w:t>flex-direction</w:t>
-      </w:r>
-      <w:r>
-        <w:rPr>
-          <w:rFonts w:ascii="Consolas" w:eastAsia="Times New Roman" w:hAnsi="Consolas" w:cs="Times New Roman"/>
-          <w:color w:val="D4D4D4"/>
-          <w:sz w:val="21"/>
-          <w:szCs w:val="21"/>
-          <w:lang w:eastAsia="fr-FR"/>
-        </w:rPr>
-        <w:t>:</w:t>
-      </w:r>
-      <w:r>
-        <w:rPr>
-          <w:rFonts w:ascii="Consolas" w:eastAsia="Times New Roman" w:hAnsi="Consolas" w:cs="Times New Roman"/>
-          <w:color w:val="CE9178"/>
-          <w:sz w:val="21"/>
-          <w:szCs w:val="21"/>
-          <w:lang w:eastAsia="fr-FR"/>
-        </w:rPr>
-        <w:t>column-reverse</w:t>
-      </w:r>
-      <w:r>
-        <w:rPr>
-          <w:rFonts w:ascii="Consolas" w:eastAsia="Times New Roman" w:hAnsi="Consolas" w:cs="Times New Roman"/>
-          <w:color w:val="D4D4D4"/>
-          <w:sz w:val="21"/>
-          <w:szCs w:val="21"/>
-          <w:lang w:eastAsia="fr-FR"/>
-        </w:rPr>
-        <w:t>;</w:t>
-      </w:r>
-    </w:p>
-    <w:p>
-      <w:pPr>
-        <w:pStyle w:val="Ecritureclassique"/>
-      </w:pPr>
-    </w:p>
-    <w:p>
-      <w:pPr>
-        <w:pStyle w:val="Ecritureclassique"/>
-      </w:pPr>
-      <w:r>
-        <w:rPr>
-          <w:b/>
-          <w:i/>
-        </w:rPr>
-        <w:t>Flex :auto</w:t>
-      </w:r>
-      <w:r>
-        <w:t xml:space="preserve"> dans la div à déplacer rendra sa taille adaptable pour occuper tout l’espace restant.</w:t>
-      </w:r>
-      <w:r>
-        <w:t xml:space="preserve"> Ça peut être utile par exemple quand on développe un nav et qu’on veut que les li occupent tout l’espace de celui-ci.</w:t>
-      </w:r>
-    </w:p>
-    <w:p>
-      <w:pPr>
-        <w:pStyle w:val="Ecritureclassique"/>
-      </w:pPr>
-      <w:r>
-        <w:t xml:space="preserve">Le </w:t>
-      </w:r>
-      <w:r>
-        <w:rPr>
-          <w:b/>
-          <w:i/>
-        </w:rPr>
-        <w:t>flex-wrap :wrap</w:t>
-      </w:r>
-      <w:r>
-        <w:rPr>
-          <w:b/>
-          <w:i/>
-        </w:rPr>
-        <w:t> :</w:t>
-      </w:r>
-      <w:r>
-        <w:t xml:space="preserve"> adaptera les div à la taille de la div </w:t>
-      </w:r>
-      <w:r>
-        <w:t xml:space="preserve">parent </w:t>
-      </w:r>
-      <w:r>
-        <w:t>pour ne pas qu’elles sortent de celle-ci.</w:t>
-      </w:r>
-    </w:p>
-    <w:p>
-      <w:pPr>
-        <w:pStyle w:val="Ecritureclassique"/>
-      </w:pPr>
-      <w:r>
-        <w:t xml:space="preserve">La balise </w:t>
-      </w:r>
-      <w:r>
-        <w:rPr>
-          <w:b/>
-          <w:i/>
-        </w:rPr>
-        <w:t>flex-flow</w:t>
-      </w:r>
-      <w:r>
-        <w:t xml:space="preserve"> : combine les balises </w:t>
-      </w:r>
-      <w:r>
-        <w:rPr>
-          <w:b/>
-          <w:i/>
-        </w:rPr>
-        <w:t>flex-direction</w:t>
-      </w:r>
-      <w:r>
-        <w:t xml:space="preserve"> et </w:t>
-      </w:r>
-      <w:r>
-        <w:rPr>
-          <w:b/>
-          <w:i/>
-        </w:rPr>
-        <w:t>flex-wrap </w:t>
-      </w:r>
-      <w:r>
-        <w:t>:</w:t>
-      </w:r>
-    </w:p>
-    <w:p>
-      <w:pPr>
-        <w:shd w:val="clear" w:color="auto" w:fill="1E1E1E"/>
-        <w:spacing w:after="0" w:line="285" w:lineRule="atLeast"/>
-        <w:rPr>
-          <w:rFonts w:ascii="Consolas" w:eastAsia="Times New Roman" w:hAnsi="Consolas" w:cs="Times New Roman"/>
-          <w:color w:val="D4D4D4"/>
-          <w:sz w:val="21"/>
-          <w:szCs w:val="21"/>
-          <w:lang w:eastAsia="fr-FR"/>
-        </w:rPr>
-      </w:pPr>
-      <w:r>
-        <w:rPr>
-          <w:rFonts w:ascii="Consolas" w:eastAsia="Times New Roman" w:hAnsi="Consolas" w:cs="Times New Roman"/>
-          <w:color w:val="9CDCFE"/>
-          <w:sz w:val="21"/>
-          <w:szCs w:val="21"/>
-          <w:lang w:eastAsia="fr-FR"/>
-        </w:rPr>
-        <w:t>flex-flow</w:t>
-      </w:r>
-      <w:r>
-        <w:rPr>
-          <w:rFonts w:ascii="Consolas" w:eastAsia="Times New Roman" w:hAnsi="Consolas" w:cs="Times New Roman"/>
-          <w:color w:val="D4D4D4"/>
-          <w:sz w:val="21"/>
-          <w:szCs w:val="21"/>
-          <w:lang w:eastAsia="fr-FR"/>
-        </w:rPr>
-        <w:t xml:space="preserve">: </w:t>
-      </w:r>
-      <w:r>
-        <w:rPr>
-          <w:rFonts w:ascii="Consolas" w:eastAsia="Times New Roman" w:hAnsi="Consolas" w:cs="Times New Roman"/>
-          <w:color w:val="CE9178"/>
-          <w:sz w:val="21"/>
-          <w:szCs w:val="21"/>
-          <w:lang w:eastAsia="fr-FR"/>
-        </w:rPr>
-        <w:t>row-reverse</w:t>
-      </w:r>
-      <w:r>
-        <w:rPr>
-          <w:rFonts w:ascii="Consolas" w:eastAsia="Times New Roman" w:hAnsi="Consolas" w:cs="Times New Roman"/>
-          <w:color w:val="D4D4D4"/>
-          <w:sz w:val="21"/>
-          <w:szCs w:val="21"/>
-          <w:lang w:eastAsia="fr-FR"/>
-        </w:rPr>
-        <w:t xml:space="preserve"> </w:t>
-      </w:r>
-      <w:r>
-        <w:rPr>
-          <w:rFonts w:ascii="Consolas" w:eastAsia="Times New Roman" w:hAnsi="Consolas" w:cs="Times New Roman"/>
-          <w:color w:val="CE9178"/>
-          <w:sz w:val="21"/>
-          <w:szCs w:val="21"/>
-          <w:lang w:eastAsia="fr-FR"/>
-        </w:rPr>
-        <w:t>wrap</w:t>
-      </w:r>
-      <w:r>
-        <w:rPr>
-          <w:rFonts w:ascii="Consolas" w:eastAsia="Times New Roman" w:hAnsi="Consolas" w:cs="Times New Roman"/>
-          <w:color w:val="D4D4D4"/>
-          <w:sz w:val="21"/>
-          <w:szCs w:val="21"/>
-          <w:lang w:eastAsia="fr-FR"/>
-        </w:rPr>
-        <w:t>;</w:t>
-      </w:r>
-      <w:r>
-        <w:rPr>
-          <w:rFonts w:ascii="Consolas" w:eastAsia="Times New Roman" w:hAnsi="Consolas" w:cs="Times New Roman"/>
-          <w:color w:val="D4D4D4"/>
-          <w:sz w:val="21"/>
-          <w:szCs w:val="21"/>
-          <w:lang w:eastAsia="fr-FR"/>
-        </w:rPr>
-        <w:t xml:space="preserve"> Permet de gagner en lignes de code.</w:t>
-      </w:r>
-    </w:p>
-    <w:p>
-      <w:pPr>
-        <w:pStyle w:val="Ecritureclassique"/>
-      </w:pPr>
-    </w:p>
-    <w:p>
-      <w:pPr>
-        <w:pStyle w:val="Ecritureclassique"/>
-      </w:pPr>
-      <w:r>
-        <w:t>Dans les div éléments, on peut les organiser dans l’ordre qu’on veut en mettant order :chiffre dans leur classe :</w:t>
-      </w:r>
-    </w:p>
-    <w:p>
-      <w:pPr>
-        <w:shd w:val="clear" w:color="auto" w:fill="1E1E1E"/>
-        <w:spacing w:after="0" w:line="285" w:lineRule="atLeast"/>
-        <w:rPr>
-          <w:rFonts w:ascii="Consolas" w:eastAsia="Times New Roman" w:hAnsi="Consolas" w:cs="Times New Roman"/>
-          <w:color w:val="D4D4D4"/>
-          <w:sz w:val="21"/>
-          <w:szCs w:val="21"/>
-          <w:lang w:eastAsia="fr-FR"/>
-        </w:rPr>
-      </w:pPr>
-      <w:r>
-        <w:rPr>
-          <w:rFonts w:ascii="Consolas" w:eastAsia="Times New Roman" w:hAnsi="Consolas" w:cs="Times New Roman"/>
-          <w:color w:val="D7BA7D"/>
-          <w:sz w:val="21"/>
-          <w:szCs w:val="21"/>
-          <w:lang w:eastAsia="fr-FR"/>
-        </w:rPr>
-        <w:t>.div1</w:t>
-      </w:r>
-      <w:r>
-        <w:rPr>
-          <w:rFonts w:ascii="Consolas" w:eastAsia="Times New Roman" w:hAnsi="Consolas" w:cs="Times New Roman"/>
-          <w:color w:val="D4D4D4"/>
-          <w:sz w:val="21"/>
-          <w:szCs w:val="21"/>
-          <w:lang w:eastAsia="fr-FR"/>
-        </w:rPr>
-        <w:t>{</w:t>
-      </w:r>
-    </w:p>
-    <w:p>
-      <w:pPr>
-        <w:shd w:val="clear" w:color="auto" w:fill="1E1E1E"/>
-        <w:spacing w:after="0" w:line="285" w:lineRule="atLeast"/>
-        <w:rPr>
-          <w:rFonts w:ascii="Consolas" w:eastAsia="Times New Roman" w:hAnsi="Consolas" w:cs="Times New Roman"/>
-          <w:color w:val="D4D4D4"/>
-          <w:sz w:val="21"/>
-          <w:szCs w:val="21"/>
-          <w:lang w:eastAsia="fr-FR"/>
-        </w:rPr>
-      </w:pPr>
-      <w:r>
-        <w:rPr>
-          <w:rFonts w:ascii="Consolas" w:eastAsia="Times New Roman" w:hAnsi="Consolas" w:cs="Times New Roman"/>
-          <w:color w:val="D4D4D4"/>
-          <w:sz w:val="21"/>
-          <w:szCs w:val="21"/>
-          <w:lang w:eastAsia="fr-FR"/>
-        </w:rPr>
-        <w:t xml:space="preserve">    </w:t>
-      </w:r>
-      <w:r>
-        <w:rPr>
-          <w:rFonts w:ascii="Consolas" w:eastAsia="Times New Roman" w:hAnsi="Consolas" w:cs="Times New Roman"/>
-          <w:color w:val="9CDCFE"/>
-          <w:sz w:val="21"/>
-          <w:szCs w:val="21"/>
-          <w:lang w:eastAsia="fr-FR"/>
-        </w:rPr>
-        <w:t>order</w:t>
-      </w:r>
-      <w:r>
-        <w:rPr>
-          <w:rFonts w:ascii="Consolas" w:eastAsia="Times New Roman" w:hAnsi="Consolas" w:cs="Times New Roman"/>
-          <w:color w:val="D4D4D4"/>
-          <w:sz w:val="21"/>
-          <w:szCs w:val="21"/>
-          <w:lang w:eastAsia="fr-FR"/>
-        </w:rPr>
-        <w:t>:</w:t>
-      </w:r>
-      <w:r>
-        <w:rPr>
-          <w:rFonts w:ascii="Consolas" w:eastAsia="Times New Roman" w:hAnsi="Consolas" w:cs="Times New Roman"/>
-          <w:color w:val="B5CEA8"/>
-          <w:sz w:val="21"/>
-          <w:szCs w:val="21"/>
-          <w:lang w:eastAsia="fr-FR"/>
-        </w:rPr>
-        <w:t>3</w:t>
-      </w:r>
-      <w:r>
-        <w:rPr>
-          <w:rFonts w:ascii="Consolas" w:eastAsia="Times New Roman" w:hAnsi="Consolas" w:cs="Times New Roman"/>
-          <w:color w:val="D4D4D4"/>
-          <w:sz w:val="21"/>
-          <w:szCs w:val="21"/>
-          <w:lang w:eastAsia="fr-FR"/>
-        </w:rPr>
-        <w:t>;</w:t>
-      </w:r>
-      <w:r>
-        <w:rPr>
-          <w:rFonts w:ascii="Consolas" w:eastAsia="Times New Roman" w:hAnsi="Consolas" w:cs="Times New Roman"/>
-          <w:color w:val="D4D4D4"/>
-          <w:sz w:val="21"/>
-          <w:szCs w:val="21"/>
-          <w:lang w:eastAsia="fr-FR"/>
-        </w:rPr>
-        <w:t xml:space="preserve"> La div sera donc la numéro 3 de la liste.</w:t>
-      </w:r>
-    </w:p>
-    <w:p>
-      <w:pPr>
-        <w:shd w:val="clear" w:color="auto" w:fill="1E1E1E"/>
-        <w:spacing w:after="0" w:line="285" w:lineRule="atLeast"/>
-        <w:rPr>
-          <w:rFonts w:ascii="Consolas" w:eastAsia="Times New Roman" w:hAnsi="Consolas" w:cs="Times New Roman"/>
-          <w:color w:val="D4D4D4"/>
-          <w:sz w:val="21"/>
-          <w:szCs w:val="21"/>
-          <w:lang w:eastAsia="fr-FR"/>
-        </w:rPr>
-      </w:pPr>
-      <w:r>
-        <w:rPr>
-          <w:rFonts w:ascii="Consolas" w:eastAsia="Times New Roman" w:hAnsi="Consolas" w:cs="Times New Roman"/>
-          <w:color w:val="D4D4D4"/>
-          <w:sz w:val="21"/>
-          <w:szCs w:val="21"/>
-          <w:lang w:eastAsia="fr-FR"/>
-        </w:rPr>
-        <w:t>}</w:t>
-      </w:r>
-    </w:p>
-    <w:p>
-      <w:pPr>
-        <w:pStyle w:val="Ecritureclassique"/>
-      </w:pPr>
-    </w:p>
-    <w:p>
-      <w:pPr>
-        <w:pStyle w:val="Ecritureclassique"/>
-      </w:pPr>
-      <w:r>
-        <w:t>On peut déplacer (en hauteur seulement) une div par rapport aux autres avec la balise :</w:t>
-      </w:r>
-    </w:p>
-    <w:p>
-      <w:pPr>
-        <w:shd w:val="clear" w:color="auto" w:fill="1E1E1E"/>
-        <w:spacing w:line="285" w:lineRule="atLeast"/>
-        <w:rPr>
-          <w:rFonts w:ascii="Consolas" w:hAnsi="Consolas"/>
-          <w:color w:val="D4D4D4"/>
-          <w:sz w:val="21"/>
-          <w:szCs w:val="21"/>
-        </w:rPr>
-      </w:pPr>
-      <w:r>
-        <w:rPr>
-          <w:rFonts w:ascii="Consolas" w:hAnsi="Consolas"/>
-          <w:color w:val="9CDCFE"/>
-          <w:sz w:val="21"/>
-          <w:szCs w:val="21"/>
-        </w:rPr>
-        <w:t>align-self</w:t>
-      </w:r>
-      <w:r>
-        <w:rPr>
-          <w:rFonts w:ascii="Consolas" w:hAnsi="Consolas"/>
-          <w:color w:val="D4D4D4"/>
-          <w:sz w:val="21"/>
-          <w:szCs w:val="21"/>
-        </w:rPr>
-        <w:t xml:space="preserve">: </w:t>
-      </w:r>
-      <w:r>
-        <w:rPr>
-          <w:rFonts w:ascii="Consolas" w:hAnsi="Consolas"/>
-          <w:color w:val="CE9178"/>
-          <w:sz w:val="21"/>
-          <w:szCs w:val="21"/>
-        </w:rPr>
-        <w:t>flex-start</w:t>
-      </w:r>
-      <w:r>
-        <w:rPr>
-          <w:rFonts w:ascii="Consolas" w:hAnsi="Consolas"/>
-          <w:color w:val="D4D4D4"/>
-          <w:sz w:val="21"/>
-          <w:szCs w:val="21"/>
-        </w:rPr>
-        <w:t>; ou center ou flex-end selon le positionnement voulu.</w:t>
-      </w:r>
-    </w:p>
-    <w:p>
-      <w:pPr>
-        <w:pStyle w:val="Ecritureclassique"/>
-      </w:pPr>
-    </w:p>
-    <w:p>
-      <w:pPr>
-        <w:pStyle w:val="Ecritureclassique"/>
-      </w:pPr>
-    </w:p>
-    <w:p>
-      <w:pPr>
-        <w:pStyle w:val="Ecritureclassique"/>
-      </w:pPr>
-    </w:p>
-    <w:p>
-      <w:pPr>
-        <w:pStyle w:val="Ecritureclassique"/>
-      </w:pPr>
-    </w:p>
-    <w:p>
-      <w:pPr>
-        <w:pStyle w:val="Ecritureclassique"/>
-      </w:pPr>
-    </w:p>
-    <w:p>
-      <w:pPr>
-        <w:pStyle w:val="Ecritureclassique"/>
-      </w:pPr>
-    </w:p>
-    <w:p>
-      <w:pPr>
-        <w:pStyle w:val="Ecritureclassique"/>
-      </w:pPr>
-    </w:p>
-    <w:p>
-      <w:pPr>
-        <w:pStyle w:val="Ecritureclassique"/>
-      </w:pPr>
-    </w:p>
-    <w:p>
-      <w:pPr>
-        <w:pStyle w:val="Ecritureclassique"/>
-      </w:pPr>
-    </w:p>
-    <w:p>
-      <w:pPr>
-        <w:pStyle w:val="Ecritureclassique"/>
-      </w:pPr>
-    </w:p>
-    <w:p>
-      <w:pPr>
-        <w:pStyle w:val="Ecritureclassique"/>
-      </w:pPr>
-    </w:p>
-    <w:p>
-      <w:pPr>
-        <w:pStyle w:val="Petitstitres"/>
-      </w:pPr>
-      <w:r>
-        <w:t>Donner un effet actif à une image ou une div :</w:t>
-      </w:r>
-    </w:p>
-    <w:p>
-      <w:pPr>
-        <w:shd w:val="clear" w:color="auto" w:fill="1E1E1E"/>
-        <w:spacing w:line="285" w:lineRule="atLeast"/>
-        <w:rPr>
-          <w:rFonts w:ascii="Consolas" w:hAnsi="Consolas"/>
-          <w:color w:val="D4D4D4"/>
-          <w:sz w:val="21"/>
-          <w:szCs w:val="21"/>
-        </w:rPr>
-      </w:pPr>
-      <w:r>
-        <w:rPr>
-          <w:rFonts w:ascii="Consolas" w:hAnsi="Consolas"/>
-          <w:color w:val="9CDCFE"/>
-          <w:sz w:val="21"/>
-          <w:szCs w:val="21"/>
-        </w:rPr>
-        <w:t>transition</w:t>
-      </w:r>
-      <w:r>
-        <w:rPr>
-          <w:rFonts w:ascii="Consolas" w:hAnsi="Consolas"/>
-          <w:color w:val="D4D4D4"/>
-          <w:sz w:val="21"/>
-          <w:szCs w:val="21"/>
-        </w:rPr>
-        <w:t>:</w:t>
-      </w:r>
-      <w:r>
-        <w:rPr>
-          <w:rFonts w:ascii="Consolas" w:hAnsi="Consolas"/>
-          <w:color w:val="B5CEA8"/>
-          <w:sz w:val="21"/>
-          <w:szCs w:val="21"/>
-        </w:rPr>
-        <w:t>1s</w:t>
-      </w:r>
-      <w:r>
-        <w:rPr>
-          <w:rFonts w:ascii="Consolas" w:hAnsi="Consolas"/>
-          <w:color w:val="D4D4D4"/>
-          <w:sz w:val="21"/>
-          <w:szCs w:val="21"/>
-        </w:rPr>
-        <w:t>;</w:t>
-      </w:r>
-    </w:p>
-    <w:p>
-      <w:pPr>
-        <w:shd w:val="clear" w:color="auto" w:fill="1E1E1E"/>
-        <w:spacing w:line="285" w:lineRule="atLeast"/>
-        <w:rPr>
-          <w:rFonts w:ascii="Consolas" w:hAnsi="Consolas"/>
-          <w:color w:val="D4D4D4"/>
-          <w:sz w:val="21"/>
-          <w:szCs w:val="21"/>
-        </w:rPr>
-      </w:pPr>
-      <w:r>
-        <w:rPr>
-          <w:rFonts w:ascii="Consolas" w:hAnsi="Consolas"/>
-          <w:color w:val="D4D4D4"/>
-          <w:sz w:val="21"/>
-          <w:szCs w:val="21"/>
-        </w:rPr>
-        <w:t xml:space="preserve">    </w:t>
-      </w:r>
-      <w:r>
-        <w:rPr>
-          <w:rFonts w:ascii="Consolas" w:hAnsi="Consolas"/>
-          <w:color w:val="9CDCFE"/>
-          <w:sz w:val="21"/>
-          <w:szCs w:val="21"/>
-        </w:rPr>
-        <w:t>transform</w:t>
-      </w:r>
-      <w:r>
-        <w:rPr>
-          <w:rFonts w:ascii="Consolas" w:hAnsi="Consolas"/>
-          <w:color w:val="D4D4D4"/>
-          <w:sz w:val="21"/>
-          <w:szCs w:val="21"/>
-        </w:rPr>
-        <w:t>:</w:t>
-      </w:r>
-      <w:r>
-        <w:rPr>
-          <w:rFonts w:ascii="Consolas" w:hAnsi="Consolas"/>
-          <w:color w:val="DCDCAA"/>
-          <w:sz w:val="21"/>
-          <w:szCs w:val="21"/>
-        </w:rPr>
-        <w:t>rotate</w:t>
-      </w:r>
-      <w:r>
-        <w:rPr>
-          <w:rFonts w:ascii="Consolas" w:hAnsi="Consolas"/>
-          <w:color w:val="D4D4D4"/>
-          <w:sz w:val="21"/>
-          <w:szCs w:val="21"/>
-        </w:rPr>
-        <w:t>(</w:t>
-      </w:r>
-      <w:r>
-        <w:rPr>
-          <w:rFonts w:ascii="Consolas" w:hAnsi="Consolas"/>
-          <w:color w:val="B5CEA8"/>
-          <w:sz w:val="21"/>
-          <w:szCs w:val="21"/>
-        </w:rPr>
-        <w:t>360deg</w:t>
-      </w:r>
-      <w:r>
-        <w:rPr>
-          <w:rFonts w:ascii="Consolas" w:hAnsi="Consolas"/>
-          <w:color w:val="D4D4D4"/>
-          <w:sz w:val="21"/>
-          <w:szCs w:val="21"/>
-        </w:rPr>
-        <w:t xml:space="preserve">) </w:t>
-      </w:r>
-      <w:r>
-        <w:rPr>
-          <w:rFonts w:ascii="Consolas" w:hAnsi="Consolas"/>
-          <w:color w:val="DCDCAA"/>
-          <w:sz w:val="21"/>
-          <w:szCs w:val="21"/>
-        </w:rPr>
-        <w:t>scale</w:t>
-      </w:r>
-      <w:r>
-        <w:rPr>
-          <w:rFonts w:ascii="Consolas" w:hAnsi="Consolas"/>
-          <w:color w:val="D4D4D4"/>
-          <w:sz w:val="21"/>
-          <w:szCs w:val="21"/>
-        </w:rPr>
-        <w:t>(</w:t>
-      </w:r>
-      <w:r>
-        <w:rPr>
-          <w:rFonts w:ascii="Consolas" w:hAnsi="Consolas"/>
-          <w:color w:val="B5CEA8"/>
-          <w:sz w:val="21"/>
-          <w:szCs w:val="21"/>
-        </w:rPr>
-        <w:t>1.6</w:t>
-      </w:r>
-      <w:r>
-        <w:rPr>
-          <w:rFonts w:ascii="Consolas" w:hAnsi="Consolas"/>
-          <w:color w:val="D4D4D4"/>
-          <w:sz w:val="21"/>
-          <w:szCs w:val="21"/>
-        </w:rPr>
-        <w:t>);</w:t>
-      </w:r>
-    </w:p>
-    <w:p>
-      <w:pPr>
-        <w:pStyle w:val="Ecritureclassique"/>
-      </w:pPr>
-    </w:p>
-    <w:p>
-      <w:pPr>
-        <w:pStyle w:val="Ecritureclassique"/>
-      </w:pPr>
-    </w:p>
-    <w:p>
-      <w:pPr>
-        <w:pStyle w:val="Ecritureclassique"/>
-      </w:pPr>
-      <w:r>
-        <w:t>Dans la div que l’on veut voir bouger :</w:t>
-      </w:r>
-    </w:p>
-    <w:p>
-      <w:pPr>
-        <w:pStyle w:val="Ecritureclassique"/>
-      </w:pPr>
-      <w:r>
-        <w:t>La transition va déterminer en combien de secondes l’action se fera et le transform contiendra l’effet souhaité et à l’échelle voulue (par exemple une rotation de 360 degrès).</w:t>
-      </w:r>
-    </w:p>
-    <w:p>
-      <w:pPr>
-        <w:shd w:val="clear" w:color="auto" w:fill="1E1E1E"/>
-        <w:spacing w:after="0" w:line="285" w:lineRule="atLeast"/>
-        <w:rPr>
-          <w:rFonts w:ascii="Consolas" w:eastAsia="Times New Roman" w:hAnsi="Consolas" w:cs="Times New Roman"/>
-          <w:color w:val="D4D4D4"/>
-          <w:sz w:val="21"/>
-          <w:szCs w:val="21"/>
-          <w:lang w:eastAsia="fr-FR"/>
-        </w:rPr>
-      </w:pPr>
-      <w:r>
-        <w:rPr>
-          <w:rFonts w:ascii="Consolas" w:eastAsia="Times New Roman" w:hAnsi="Consolas" w:cs="Times New Roman"/>
-          <w:color w:val="D7BA7D"/>
-          <w:sz w:val="21"/>
-          <w:szCs w:val="21"/>
-          <w:lang w:eastAsia="fr-FR"/>
-        </w:rPr>
-        <w:t>li:hover</w:t>
-      </w:r>
-      <w:r>
-        <w:rPr>
-          <w:rFonts w:ascii="Consolas" w:eastAsia="Times New Roman" w:hAnsi="Consolas" w:cs="Times New Roman"/>
-          <w:color w:val="D4D4D4"/>
-          <w:sz w:val="21"/>
-          <w:szCs w:val="21"/>
-          <w:lang w:eastAsia="fr-FR"/>
-        </w:rPr>
-        <w:t>{</w:t>
-      </w:r>
-    </w:p>
-    <w:p>
-      <w:pPr>
-        <w:shd w:val="clear" w:color="auto" w:fill="1E1E1E"/>
-        <w:spacing w:after="0" w:line="285" w:lineRule="atLeast"/>
-        <w:rPr>
-          <w:rFonts w:ascii="Consolas" w:eastAsia="Times New Roman" w:hAnsi="Consolas" w:cs="Times New Roman"/>
-          <w:color w:val="D4D4D4"/>
-          <w:sz w:val="21"/>
-          <w:szCs w:val="21"/>
-          <w:lang w:eastAsia="fr-FR"/>
-        </w:rPr>
-      </w:pPr>
-      <w:r>
-        <w:rPr>
-          <w:rFonts w:ascii="Consolas" w:eastAsia="Times New Roman" w:hAnsi="Consolas" w:cs="Times New Roman"/>
-          <w:color w:val="D4D4D4"/>
-          <w:sz w:val="21"/>
-          <w:szCs w:val="21"/>
-          <w:lang w:eastAsia="fr-FR"/>
-        </w:rPr>
-        <w:t xml:space="preserve">    </w:t>
-      </w:r>
-      <w:r>
-        <w:rPr>
-          <w:rFonts w:ascii="Consolas" w:eastAsia="Times New Roman" w:hAnsi="Consolas" w:cs="Times New Roman"/>
-          <w:color w:val="9CDCFE"/>
-          <w:sz w:val="21"/>
-          <w:szCs w:val="21"/>
-          <w:lang w:eastAsia="fr-FR"/>
-        </w:rPr>
-        <w:t>color</w:t>
-      </w:r>
-      <w:r>
-        <w:rPr>
-          <w:rFonts w:ascii="Consolas" w:eastAsia="Times New Roman" w:hAnsi="Consolas" w:cs="Times New Roman"/>
-          <w:color w:val="D4D4D4"/>
-          <w:sz w:val="21"/>
-          <w:szCs w:val="21"/>
-          <w:lang w:eastAsia="fr-FR"/>
-        </w:rPr>
-        <w:t>:</w:t>
-      </w:r>
-      <w:r>
-        <w:rPr>
-          <w:rFonts w:ascii="Consolas" w:eastAsia="Times New Roman" w:hAnsi="Consolas" w:cs="Times New Roman"/>
-          <w:color w:val="CE9178"/>
-          <w:sz w:val="21"/>
-          <w:szCs w:val="21"/>
-          <w:lang w:eastAsia="fr-FR"/>
-        </w:rPr>
-        <w:t>red</w:t>
-      </w:r>
-      <w:r>
-        <w:rPr>
-          <w:rFonts w:ascii="Consolas" w:eastAsia="Times New Roman" w:hAnsi="Consolas" w:cs="Times New Roman"/>
-          <w:color w:val="D4D4D4"/>
-          <w:sz w:val="21"/>
-          <w:szCs w:val="21"/>
-          <w:lang w:eastAsia="fr-FR"/>
-        </w:rPr>
-        <w:t>;</w:t>
-      </w:r>
-    </w:p>
-    <w:p>
-      <w:pPr>
-        <w:shd w:val="clear" w:color="auto" w:fill="1E1E1E"/>
-        <w:spacing w:after="0" w:line="285" w:lineRule="atLeast"/>
-        <w:rPr>
-          <w:rFonts w:ascii="Consolas" w:eastAsia="Times New Roman" w:hAnsi="Consolas" w:cs="Times New Roman"/>
-          <w:color w:val="D4D4D4"/>
-          <w:sz w:val="21"/>
-          <w:szCs w:val="21"/>
-          <w:lang w:eastAsia="fr-FR"/>
-        </w:rPr>
-      </w:pPr>
-      <w:r>
-        <w:rPr>
-          <w:rFonts w:ascii="Consolas" w:eastAsia="Times New Roman" w:hAnsi="Consolas" w:cs="Times New Roman"/>
-          <w:color w:val="D4D4D4"/>
-          <w:sz w:val="21"/>
-          <w:szCs w:val="21"/>
-          <w:lang w:eastAsia="fr-FR"/>
-        </w:rPr>
-        <w:t xml:space="preserve">    </w:t>
-      </w:r>
-      <w:r>
-        <w:rPr>
-          <w:rFonts w:ascii="Consolas" w:eastAsia="Times New Roman" w:hAnsi="Consolas" w:cs="Times New Roman"/>
-          <w:color w:val="9CDCFE"/>
-          <w:sz w:val="21"/>
-          <w:szCs w:val="21"/>
-          <w:lang w:eastAsia="fr-FR"/>
-        </w:rPr>
-        <w:t>text-shadow</w:t>
-      </w:r>
-      <w:r>
-        <w:rPr>
-          <w:rFonts w:ascii="Consolas" w:eastAsia="Times New Roman" w:hAnsi="Consolas" w:cs="Times New Roman"/>
-          <w:color w:val="D4D4D4"/>
-          <w:sz w:val="21"/>
-          <w:szCs w:val="21"/>
-          <w:lang w:eastAsia="fr-FR"/>
-        </w:rPr>
-        <w:t xml:space="preserve">: </w:t>
-      </w:r>
-      <w:r>
-        <w:rPr>
-          <w:rFonts w:ascii="Consolas" w:eastAsia="Times New Roman" w:hAnsi="Consolas" w:cs="Times New Roman"/>
-          <w:color w:val="B5CEA8"/>
-          <w:sz w:val="21"/>
-          <w:szCs w:val="21"/>
-          <w:lang w:eastAsia="fr-FR"/>
-        </w:rPr>
-        <w:t>10px</w:t>
-      </w:r>
-      <w:r>
-        <w:rPr>
-          <w:rFonts w:ascii="Consolas" w:eastAsia="Times New Roman" w:hAnsi="Consolas" w:cs="Times New Roman"/>
-          <w:color w:val="D4D4D4"/>
-          <w:sz w:val="21"/>
-          <w:szCs w:val="21"/>
-          <w:lang w:eastAsia="fr-FR"/>
-        </w:rPr>
-        <w:t xml:space="preserve"> </w:t>
-      </w:r>
-      <w:r>
-        <w:rPr>
-          <w:rFonts w:ascii="Consolas" w:eastAsia="Times New Roman" w:hAnsi="Consolas" w:cs="Times New Roman"/>
-          <w:color w:val="B5CEA8"/>
-          <w:sz w:val="21"/>
-          <w:szCs w:val="21"/>
-          <w:lang w:eastAsia="fr-FR"/>
-        </w:rPr>
-        <w:t>6px</w:t>
-      </w:r>
-      <w:r>
-        <w:rPr>
-          <w:rFonts w:ascii="Consolas" w:eastAsia="Times New Roman" w:hAnsi="Consolas" w:cs="Times New Roman"/>
-          <w:color w:val="D4D4D4"/>
-          <w:sz w:val="21"/>
-          <w:szCs w:val="21"/>
-          <w:lang w:eastAsia="fr-FR"/>
-        </w:rPr>
-        <w:t xml:space="preserve"> </w:t>
-      </w:r>
-      <w:r>
-        <w:rPr>
-          <w:rFonts w:ascii="Consolas" w:eastAsia="Times New Roman" w:hAnsi="Consolas" w:cs="Times New Roman"/>
-          <w:color w:val="B5CEA8"/>
-          <w:sz w:val="21"/>
-          <w:szCs w:val="21"/>
-          <w:lang w:eastAsia="fr-FR"/>
-        </w:rPr>
-        <w:t>2px</w:t>
-      </w:r>
-      <w:r>
-        <w:rPr>
-          <w:rFonts w:ascii="Consolas" w:eastAsia="Times New Roman" w:hAnsi="Consolas" w:cs="Times New Roman"/>
-          <w:color w:val="D4D4D4"/>
-          <w:sz w:val="21"/>
-          <w:szCs w:val="21"/>
-          <w:lang w:eastAsia="fr-FR"/>
-        </w:rPr>
-        <w:t xml:space="preserve"> </w:t>
-      </w:r>
-      <w:r>
-        <w:rPr>
-          <w:rFonts w:ascii="Consolas" w:eastAsia="Times New Roman" w:hAnsi="Consolas" w:cs="Times New Roman"/>
-          <w:color w:val="CE9178"/>
-          <w:sz w:val="21"/>
-          <w:szCs w:val="21"/>
-          <w:lang w:eastAsia="fr-FR"/>
-        </w:rPr>
-        <w:t>purple</w:t>
-      </w:r>
-      <w:r>
-        <w:rPr>
-          <w:rFonts w:ascii="Consolas" w:eastAsia="Times New Roman" w:hAnsi="Consolas" w:cs="Times New Roman"/>
-          <w:color w:val="D4D4D4"/>
-          <w:sz w:val="21"/>
-          <w:szCs w:val="21"/>
-          <w:lang w:eastAsia="fr-FR"/>
-        </w:rPr>
-        <w:t>;</w:t>
-      </w:r>
-    </w:p>
-    <w:p>
-      <w:pPr>
-        <w:shd w:val="clear" w:color="auto" w:fill="1E1E1E"/>
-        <w:spacing w:after="0" w:line="285" w:lineRule="atLeast"/>
-        <w:rPr>
-          <w:rFonts w:ascii="Consolas" w:eastAsia="Times New Roman" w:hAnsi="Consolas" w:cs="Times New Roman"/>
-          <w:color w:val="D4D4D4"/>
-          <w:sz w:val="21"/>
-          <w:szCs w:val="21"/>
-          <w:lang w:eastAsia="fr-FR"/>
-        </w:rPr>
-      </w:pPr>
-      <w:r>
-        <w:rPr>
-          <w:rFonts w:ascii="Consolas" w:eastAsia="Times New Roman" w:hAnsi="Consolas" w:cs="Times New Roman"/>
-          <w:color w:val="D4D4D4"/>
-          <w:sz w:val="21"/>
-          <w:szCs w:val="21"/>
-          <w:lang w:eastAsia="fr-FR"/>
-        </w:rPr>
-        <w:t xml:space="preserve">    </w:t>
-      </w:r>
-      <w:r>
-        <w:rPr>
-          <w:rFonts w:ascii="Consolas" w:eastAsia="Times New Roman" w:hAnsi="Consolas" w:cs="Times New Roman"/>
-          <w:color w:val="9CDCFE"/>
-          <w:sz w:val="21"/>
-          <w:szCs w:val="21"/>
-          <w:lang w:eastAsia="fr-FR"/>
-        </w:rPr>
-        <w:t>font-size</w:t>
-      </w:r>
-      <w:r>
-        <w:rPr>
-          <w:rFonts w:ascii="Consolas" w:eastAsia="Times New Roman" w:hAnsi="Consolas" w:cs="Times New Roman"/>
-          <w:color w:val="D4D4D4"/>
-          <w:sz w:val="21"/>
-          <w:szCs w:val="21"/>
-          <w:lang w:eastAsia="fr-FR"/>
-        </w:rPr>
-        <w:t>:</w:t>
-      </w:r>
-      <w:r>
-        <w:rPr>
-          <w:rFonts w:ascii="Consolas" w:eastAsia="Times New Roman" w:hAnsi="Consolas" w:cs="Times New Roman"/>
-          <w:color w:val="B5CEA8"/>
-          <w:sz w:val="21"/>
-          <w:szCs w:val="21"/>
-          <w:lang w:eastAsia="fr-FR"/>
-        </w:rPr>
-        <w:t>1.1em</w:t>
-      </w:r>
-      <w:r>
-        <w:rPr>
-          <w:rFonts w:ascii="Consolas" w:eastAsia="Times New Roman" w:hAnsi="Consolas" w:cs="Times New Roman"/>
-          <w:color w:val="D4D4D4"/>
-          <w:sz w:val="21"/>
-          <w:szCs w:val="21"/>
-          <w:lang w:eastAsia="fr-FR"/>
-        </w:rPr>
-        <w:t xml:space="preserve"> ;</w:t>
-      </w:r>
-    </w:p>
-    <w:p>
-      <w:pPr>
-        <w:shd w:val="clear" w:color="auto" w:fill="1E1E1E"/>
-        <w:spacing w:after="0" w:line="285" w:lineRule="atLeast"/>
-        <w:rPr>
-          <w:rFonts w:ascii="Consolas" w:eastAsia="Times New Roman" w:hAnsi="Consolas" w:cs="Times New Roman"/>
-          <w:color w:val="D4D4D4"/>
-          <w:sz w:val="21"/>
-          <w:szCs w:val="21"/>
-          <w:lang w:eastAsia="fr-FR"/>
-        </w:rPr>
-      </w:pPr>
-      <w:r>
-        <w:rPr>
-          <w:rFonts w:ascii="Consolas" w:eastAsia="Times New Roman" w:hAnsi="Consolas" w:cs="Times New Roman"/>
-          <w:color w:val="D4D4D4"/>
-          <w:sz w:val="21"/>
-          <w:szCs w:val="21"/>
-          <w:lang w:eastAsia="fr-FR"/>
-        </w:rPr>
-        <w:t xml:space="preserve">    </w:t>
-      </w:r>
-      <w:r>
-        <w:rPr>
-          <w:rFonts w:ascii="Consolas" w:eastAsia="Times New Roman" w:hAnsi="Consolas" w:cs="Times New Roman"/>
-          <w:color w:val="9CDCFE"/>
-          <w:sz w:val="21"/>
-          <w:szCs w:val="21"/>
-          <w:lang w:eastAsia="fr-FR"/>
-        </w:rPr>
-        <w:t>text-decoration</w:t>
-      </w:r>
-      <w:r>
-        <w:rPr>
-          <w:rFonts w:ascii="Consolas" w:eastAsia="Times New Roman" w:hAnsi="Consolas" w:cs="Times New Roman"/>
-          <w:color w:val="D4D4D4"/>
-          <w:sz w:val="21"/>
-          <w:szCs w:val="21"/>
-          <w:lang w:eastAsia="fr-FR"/>
-        </w:rPr>
-        <w:t>:</w:t>
-      </w:r>
-      <w:r>
-        <w:rPr>
-          <w:rFonts w:ascii="Consolas" w:eastAsia="Times New Roman" w:hAnsi="Consolas" w:cs="Times New Roman"/>
-          <w:color w:val="CE9178"/>
-          <w:sz w:val="21"/>
-          <w:szCs w:val="21"/>
-          <w:lang w:eastAsia="fr-FR"/>
-        </w:rPr>
-        <w:t>underline</w:t>
-      </w:r>
-      <w:r>
-        <w:rPr>
-          <w:rFonts w:ascii="Consolas" w:eastAsia="Times New Roman" w:hAnsi="Consolas" w:cs="Times New Roman"/>
-          <w:color w:val="D4D4D4"/>
-          <w:sz w:val="21"/>
-          <w:szCs w:val="21"/>
-          <w:lang w:eastAsia="fr-FR"/>
-        </w:rPr>
-        <w:t>;</w:t>
-      </w:r>
-    </w:p>
-    <w:p>
-      <w:pPr>
-        <w:shd w:val="clear" w:color="auto" w:fill="1E1E1E"/>
-        <w:spacing w:after="0" w:line="285" w:lineRule="atLeast"/>
-        <w:rPr>
-          <w:rFonts w:ascii="Consolas" w:eastAsia="Times New Roman" w:hAnsi="Consolas" w:cs="Times New Roman"/>
-          <w:color w:val="D4D4D4"/>
-          <w:sz w:val="21"/>
-          <w:szCs w:val="21"/>
-          <w:lang w:eastAsia="fr-FR"/>
-        </w:rPr>
-      </w:pPr>
-      <w:r>
-        <w:rPr>
-          <w:rFonts w:ascii="Consolas" w:eastAsia="Times New Roman" w:hAnsi="Consolas" w:cs="Times New Roman"/>
-          <w:color w:val="D4D4D4"/>
-          <w:sz w:val="21"/>
-          <w:szCs w:val="21"/>
-          <w:lang w:eastAsia="fr-FR"/>
-        </w:rPr>
-        <w:t xml:space="preserve">    </w:t>
-      </w:r>
-      <w:r>
-        <w:rPr>
-          <w:rFonts w:ascii="Consolas" w:eastAsia="Times New Roman" w:hAnsi="Consolas" w:cs="Times New Roman"/>
-          <w:color w:val="9CDCFE"/>
-          <w:sz w:val="21"/>
-          <w:szCs w:val="21"/>
-          <w:lang w:eastAsia="fr-FR"/>
-        </w:rPr>
-        <w:t>font-style</w:t>
-      </w:r>
-      <w:r>
-        <w:rPr>
-          <w:rFonts w:ascii="Consolas" w:eastAsia="Times New Roman" w:hAnsi="Consolas" w:cs="Times New Roman"/>
-          <w:color w:val="D4D4D4"/>
-          <w:sz w:val="21"/>
-          <w:szCs w:val="21"/>
-          <w:lang w:eastAsia="fr-FR"/>
-        </w:rPr>
-        <w:t>:</w:t>
-      </w:r>
-      <w:r>
-        <w:rPr>
-          <w:rFonts w:ascii="Consolas" w:eastAsia="Times New Roman" w:hAnsi="Consolas" w:cs="Times New Roman"/>
-          <w:color w:val="CE9178"/>
-          <w:sz w:val="21"/>
-          <w:szCs w:val="21"/>
-          <w:lang w:eastAsia="fr-FR"/>
-        </w:rPr>
-        <w:t>italic</w:t>
-      </w:r>
-      <w:r>
-        <w:rPr>
-          <w:rFonts w:ascii="Consolas" w:eastAsia="Times New Roman" w:hAnsi="Consolas" w:cs="Times New Roman"/>
-          <w:color w:val="D4D4D4"/>
-          <w:sz w:val="21"/>
-          <w:szCs w:val="21"/>
-          <w:lang w:eastAsia="fr-FR"/>
-        </w:rPr>
-        <w:t>;</w:t>
-      </w:r>
-    </w:p>
-    <w:p>
-      <w:pPr>
-        <w:shd w:val="clear" w:color="auto" w:fill="1E1E1E"/>
-        <w:spacing w:after="0" w:line="285" w:lineRule="atLeast"/>
-        <w:rPr>
-          <w:rFonts w:ascii="Consolas" w:eastAsia="Times New Roman" w:hAnsi="Consolas" w:cs="Times New Roman"/>
-          <w:color w:val="D4D4D4"/>
-          <w:sz w:val="21"/>
-          <w:szCs w:val="21"/>
-          <w:lang w:eastAsia="fr-FR"/>
-        </w:rPr>
-      </w:pPr>
-      <w:r>
-        <w:rPr>
-          <w:rFonts w:ascii="Consolas" w:eastAsia="Times New Roman" w:hAnsi="Consolas" w:cs="Times New Roman"/>
-          <w:color w:val="D4D4D4"/>
-          <w:sz w:val="21"/>
-          <w:szCs w:val="21"/>
-          <w:lang w:eastAsia="fr-FR"/>
-        </w:rPr>
-        <w:t xml:space="preserve">    </w:t>
-      </w:r>
-      <w:r>
-        <w:rPr>
-          <w:rFonts w:ascii="Consolas" w:eastAsia="Times New Roman" w:hAnsi="Consolas" w:cs="Times New Roman"/>
-          <w:color w:val="9CDCFE"/>
-          <w:sz w:val="21"/>
-          <w:szCs w:val="21"/>
-          <w:lang w:eastAsia="fr-FR"/>
-        </w:rPr>
-        <w:t>transition</w:t>
-      </w:r>
-      <w:r>
-        <w:rPr>
-          <w:rFonts w:ascii="Consolas" w:eastAsia="Times New Roman" w:hAnsi="Consolas" w:cs="Times New Roman"/>
-          <w:color w:val="D4D4D4"/>
-          <w:sz w:val="21"/>
-          <w:szCs w:val="21"/>
-          <w:lang w:eastAsia="fr-FR"/>
-        </w:rPr>
-        <w:t>:</w:t>
-      </w:r>
-      <w:r>
-        <w:rPr>
-          <w:rFonts w:ascii="Consolas" w:eastAsia="Times New Roman" w:hAnsi="Consolas" w:cs="Times New Roman"/>
-          <w:color w:val="B5CEA8"/>
-          <w:sz w:val="21"/>
-          <w:szCs w:val="21"/>
-          <w:lang w:eastAsia="fr-FR"/>
-        </w:rPr>
-        <w:t>1s</w:t>
-      </w:r>
-      <w:r>
-        <w:rPr>
-          <w:rFonts w:ascii="Consolas" w:eastAsia="Times New Roman" w:hAnsi="Consolas" w:cs="Times New Roman"/>
-          <w:color w:val="D4D4D4"/>
-          <w:sz w:val="21"/>
-          <w:szCs w:val="21"/>
-          <w:lang w:eastAsia="fr-FR"/>
-        </w:rPr>
-        <w:t>;</w:t>
-      </w:r>
-    </w:p>
-    <w:p>
-      <w:pPr>
-        <w:shd w:val="clear" w:color="auto" w:fill="1E1E1E"/>
-        <w:spacing w:after="0" w:line="285" w:lineRule="atLeast"/>
-        <w:rPr>
-          <w:rFonts w:ascii="Consolas" w:eastAsia="Times New Roman" w:hAnsi="Consolas" w:cs="Times New Roman"/>
-          <w:color w:val="D4D4D4"/>
-          <w:sz w:val="21"/>
-          <w:szCs w:val="21"/>
-          <w:lang w:eastAsia="fr-FR"/>
-        </w:rPr>
-      </w:pPr>
-      <w:r>
-        <w:rPr>
-          <w:rFonts w:ascii="Consolas" w:eastAsia="Times New Roman" w:hAnsi="Consolas" w:cs="Times New Roman"/>
-          <w:color w:val="D4D4D4"/>
-          <w:sz w:val="21"/>
-          <w:szCs w:val="21"/>
-          <w:lang w:eastAsia="fr-FR"/>
-        </w:rPr>
-        <w:t xml:space="preserve">    </w:t>
-      </w:r>
-      <w:r>
-        <w:rPr>
-          <w:rFonts w:ascii="Consolas" w:eastAsia="Times New Roman" w:hAnsi="Consolas" w:cs="Times New Roman"/>
-          <w:color w:val="9CDCFE"/>
-          <w:sz w:val="21"/>
-          <w:szCs w:val="21"/>
-          <w:lang w:eastAsia="fr-FR"/>
-        </w:rPr>
-        <w:t>transform</w:t>
-      </w:r>
-      <w:r>
-        <w:rPr>
-          <w:rFonts w:ascii="Consolas" w:eastAsia="Times New Roman" w:hAnsi="Consolas" w:cs="Times New Roman"/>
-          <w:color w:val="D4D4D4"/>
-          <w:sz w:val="21"/>
-          <w:szCs w:val="21"/>
-          <w:lang w:eastAsia="fr-FR"/>
-        </w:rPr>
-        <w:t>:</w:t>
-      </w:r>
-      <w:r>
-        <w:rPr>
-          <w:rFonts w:ascii="Consolas" w:eastAsia="Times New Roman" w:hAnsi="Consolas" w:cs="Times New Roman"/>
-          <w:color w:val="DCDCAA"/>
-          <w:sz w:val="21"/>
-          <w:szCs w:val="21"/>
-          <w:lang w:eastAsia="fr-FR"/>
-        </w:rPr>
-        <w:t>rotate</w:t>
-      </w:r>
-      <w:r>
-        <w:rPr>
-          <w:rFonts w:ascii="Consolas" w:eastAsia="Times New Roman" w:hAnsi="Consolas" w:cs="Times New Roman"/>
-          <w:color w:val="D4D4D4"/>
-          <w:sz w:val="21"/>
-          <w:szCs w:val="21"/>
-          <w:lang w:eastAsia="fr-FR"/>
-        </w:rPr>
-        <w:t>(</w:t>
-      </w:r>
-      <w:r>
-        <w:rPr>
-          <w:rFonts w:ascii="Consolas" w:eastAsia="Times New Roman" w:hAnsi="Consolas" w:cs="Times New Roman"/>
-          <w:color w:val="B5CEA8"/>
-          <w:sz w:val="21"/>
-          <w:szCs w:val="21"/>
-          <w:lang w:eastAsia="fr-FR"/>
-        </w:rPr>
-        <w:t>360deg</w:t>
-      </w:r>
-      <w:r>
-        <w:rPr>
-          <w:rFonts w:ascii="Consolas" w:eastAsia="Times New Roman" w:hAnsi="Consolas" w:cs="Times New Roman"/>
-          <w:color w:val="D4D4D4"/>
-          <w:sz w:val="21"/>
-          <w:szCs w:val="21"/>
-          <w:lang w:eastAsia="fr-FR"/>
-        </w:rPr>
-        <w:t xml:space="preserve">) </w:t>
-      </w:r>
-      <w:r>
-        <w:rPr>
-          <w:rFonts w:ascii="Consolas" w:eastAsia="Times New Roman" w:hAnsi="Consolas" w:cs="Times New Roman"/>
-          <w:color w:val="DCDCAA"/>
-          <w:sz w:val="21"/>
-          <w:szCs w:val="21"/>
-          <w:lang w:eastAsia="fr-FR"/>
-        </w:rPr>
-        <w:t>scale</w:t>
-      </w:r>
-      <w:r>
-        <w:rPr>
-          <w:rFonts w:ascii="Consolas" w:eastAsia="Times New Roman" w:hAnsi="Consolas" w:cs="Times New Roman"/>
-          <w:color w:val="D4D4D4"/>
-          <w:sz w:val="21"/>
-          <w:szCs w:val="21"/>
-          <w:lang w:eastAsia="fr-FR"/>
-        </w:rPr>
-        <w:t>(</w:t>
-      </w:r>
-      <w:r>
-        <w:rPr>
-          <w:rFonts w:ascii="Consolas" w:eastAsia="Times New Roman" w:hAnsi="Consolas" w:cs="Times New Roman"/>
-          <w:color w:val="B5CEA8"/>
-          <w:sz w:val="21"/>
-          <w:szCs w:val="21"/>
-          <w:lang w:eastAsia="fr-FR"/>
-        </w:rPr>
-        <w:t>1.6</w:t>
-      </w:r>
-      <w:r>
-        <w:rPr>
-          <w:rFonts w:ascii="Consolas" w:eastAsia="Times New Roman" w:hAnsi="Consolas" w:cs="Times New Roman"/>
-          <w:color w:val="D4D4D4"/>
-          <w:sz w:val="21"/>
-          <w:szCs w:val="21"/>
-          <w:lang w:eastAsia="fr-FR"/>
-        </w:rPr>
-        <w:t>);</w:t>
-      </w:r>
-    </w:p>
-    <w:p>
-      <w:pPr>
-        <w:shd w:val="clear" w:color="auto" w:fill="1E1E1E"/>
-        <w:spacing w:after="0" w:line="285" w:lineRule="atLeast"/>
-        <w:rPr>
-          <w:rFonts w:ascii="Consolas" w:eastAsia="Times New Roman" w:hAnsi="Consolas" w:cs="Times New Roman"/>
-          <w:color w:val="D4D4D4"/>
-          <w:sz w:val="21"/>
-          <w:szCs w:val="21"/>
-          <w:lang w:eastAsia="fr-FR"/>
-        </w:rPr>
-      </w:pPr>
-      <w:r>
-        <w:rPr>
-          <w:rFonts w:ascii="Consolas" w:eastAsia="Times New Roman" w:hAnsi="Consolas" w:cs="Times New Roman"/>
-          <w:color w:val="D4D4D4"/>
-          <w:sz w:val="21"/>
-          <w:szCs w:val="21"/>
-          <w:lang w:eastAsia="fr-FR"/>
-        </w:rPr>
-        <w:t xml:space="preserve">    </w:t>
-      </w:r>
-      <w:r>
-        <w:rPr>
-          <w:rFonts w:ascii="Consolas" w:eastAsia="Times New Roman" w:hAnsi="Consolas" w:cs="Times New Roman"/>
-          <w:color w:val="9CDCFE"/>
-          <w:sz w:val="21"/>
-          <w:szCs w:val="21"/>
-          <w:lang w:eastAsia="fr-FR"/>
-        </w:rPr>
-        <w:t>font-family</w:t>
-      </w:r>
-      <w:r>
-        <w:rPr>
-          <w:rFonts w:ascii="Consolas" w:eastAsia="Times New Roman" w:hAnsi="Consolas" w:cs="Times New Roman"/>
-          <w:color w:val="D4D4D4"/>
-          <w:sz w:val="21"/>
-          <w:szCs w:val="21"/>
-          <w:lang w:eastAsia="fr-FR"/>
-        </w:rPr>
-        <w:t>:</w:t>
-      </w:r>
-      <w:r>
-        <w:rPr>
-          <w:rFonts w:ascii="Consolas" w:eastAsia="Times New Roman" w:hAnsi="Consolas" w:cs="Times New Roman"/>
-          <w:color w:val="CE9178"/>
-          <w:sz w:val="21"/>
-          <w:szCs w:val="21"/>
-          <w:lang w:eastAsia="fr-FR"/>
-        </w:rPr>
-        <w:t>'Segoe UI'</w:t>
-      </w:r>
-      <w:r>
-        <w:rPr>
-          <w:rFonts w:ascii="Consolas" w:eastAsia="Times New Roman" w:hAnsi="Consolas" w:cs="Times New Roman"/>
-          <w:color w:val="D4D4D4"/>
-          <w:sz w:val="21"/>
-          <w:szCs w:val="21"/>
-          <w:lang w:eastAsia="fr-FR"/>
-        </w:rPr>
-        <w:t xml:space="preserve">, </w:t>
-      </w:r>
-      <w:r>
-        <w:rPr>
-          <w:rFonts w:ascii="Consolas" w:eastAsia="Times New Roman" w:hAnsi="Consolas" w:cs="Times New Roman"/>
-          <w:color w:val="CE9178"/>
-          <w:sz w:val="21"/>
-          <w:szCs w:val="21"/>
-          <w:lang w:eastAsia="fr-FR"/>
-        </w:rPr>
-        <w:t>Tahoma</w:t>
-      </w:r>
-      <w:r>
-        <w:rPr>
-          <w:rFonts w:ascii="Consolas" w:eastAsia="Times New Roman" w:hAnsi="Consolas" w:cs="Times New Roman"/>
-          <w:color w:val="D4D4D4"/>
-          <w:sz w:val="21"/>
-          <w:szCs w:val="21"/>
-          <w:lang w:eastAsia="fr-FR"/>
-        </w:rPr>
-        <w:t xml:space="preserve">, Geneva, </w:t>
-      </w:r>
-      <w:r>
-        <w:rPr>
-          <w:rFonts w:ascii="Consolas" w:eastAsia="Times New Roman" w:hAnsi="Consolas" w:cs="Times New Roman"/>
-          <w:color w:val="CE9178"/>
-          <w:sz w:val="21"/>
-          <w:szCs w:val="21"/>
-          <w:lang w:eastAsia="fr-FR"/>
-        </w:rPr>
-        <w:t>Verdana</w:t>
-      </w:r>
-      <w:r>
-        <w:rPr>
-          <w:rFonts w:ascii="Consolas" w:eastAsia="Times New Roman" w:hAnsi="Consolas" w:cs="Times New Roman"/>
-          <w:color w:val="D4D4D4"/>
-          <w:sz w:val="21"/>
-          <w:szCs w:val="21"/>
-          <w:lang w:eastAsia="fr-FR"/>
-        </w:rPr>
-        <w:t xml:space="preserve">, </w:t>
-      </w:r>
-      <w:r>
-        <w:rPr>
-          <w:rFonts w:ascii="Consolas" w:eastAsia="Times New Roman" w:hAnsi="Consolas" w:cs="Times New Roman"/>
-          <w:color w:val="CE9178"/>
-          <w:sz w:val="21"/>
-          <w:szCs w:val="21"/>
-          <w:lang w:eastAsia="fr-FR"/>
-        </w:rPr>
-        <w:t>sans-serif</w:t>
-      </w:r>
-      <w:r>
-        <w:rPr>
-          <w:rFonts w:ascii="Consolas" w:eastAsia="Times New Roman" w:hAnsi="Consolas" w:cs="Times New Roman"/>
-          <w:color w:val="D4D4D4"/>
-          <w:sz w:val="21"/>
-          <w:szCs w:val="21"/>
-          <w:lang w:eastAsia="fr-FR"/>
-        </w:rPr>
-        <w:t>;</w:t>
-      </w:r>
-    </w:p>
-    <w:p>
-      <w:pPr>
-        <w:shd w:val="clear" w:color="auto" w:fill="1E1E1E"/>
-        <w:spacing w:after="0" w:line="285" w:lineRule="atLeast"/>
-        <w:rPr>
-          <w:rFonts w:ascii="Consolas" w:eastAsia="Times New Roman" w:hAnsi="Consolas" w:cs="Times New Roman"/>
-          <w:color w:val="D4D4D4"/>
-          <w:sz w:val="21"/>
-          <w:szCs w:val="21"/>
-          <w:lang w:eastAsia="fr-FR"/>
-        </w:rPr>
-      </w:pPr>
-      <w:r>
-        <w:rPr>
-          <w:rFonts w:ascii="Consolas" w:eastAsia="Times New Roman" w:hAnsi="Consolas" w:cs="Times New Roman"/>
-          <w:color w:val="D4D4D4"/>
-          <w:sz w:val="21"/>
-          <w:szCs w:val="21"/>
-          <w:lang w:eastAsia="fr-FR"/>
-        </w:rPr>
-        <w:t>}</w:t>
-      </w:r>
-    </w:p>
-    <w:p>
-      <w:pPr>
-        <w:pStyle w:val="Ecritureclassique"/>
-      </w:pPr>
-    </w:p>
-    <w:p>
-      <w:pPr>
-        <w:pStyle w:val="Ecritureclassique"/>
-      </w:pPr>
     </w:p>
     <w:sectPr>
       <w:pgSz w:w="11906" w:h="16838"/>

</xml_diff>

<commit_message>
Ajout de contenu cours
</commit_message>
<xml_diff>
--- a/Le css.docx
+++ b/Le css.docx
@@ -12679,6 +12679,25 @@
       </w:r>
       <w:r>
         <w:t>dit que dès qu’on survole, la largeur passe de 0% à 100% de la div, et la transition du dessus indique que ça se fera en 1s. :hover est obligatoirement avant le ::before.</w:t>
+      </w:r>
+    </w:p>
+    <w:p>
+      <w:pPr>
+        <w:pStyle w:val="crituresclassiques"/>
+      </w:pPr>
+    </w:p>
+    <w:p>
+      <w:pPr>
+        <w:pStyle w:val="crituresclassiques"/>
+      </w:pPr>
+      <w:r>
+        <w:t xml:space="preserve">Pour faire partir la ligne de droite à gauche, il faut ajouter un </w:t>
+      </w:r>
+      <w:r>
+        <w:rPr>
+          <w:b/>
+        </w:rPr>
+        <w:t>right :0 ;</w:t>
       </w:r>
       <w:bookmarkStart w:id="0" w:name="_GoBack"/>
       <w:bookmarkEnd w:id="0"/>

</xml_diff>